<commit_message>
Se modifica db tipoPlanta, Plantas y se agregan llamadas a mysql
</commit_message>
<xml_diff>
--- a/Sistema de riego.docx
+++ b/Sistema de riego.docx
@@ -125,7 +125,7 @@
       </w:r>
       <w:proofErr w:type="gramEnd"/>
       <w:r>
-        <w:t>40) UNIQUE,</w:t>
+        <w:t>40),</w:t>
       </w:r>
     </w:p>
     <w:p>
@@ -143,6 +143,27 @@
       </w:r>
     </w:p>
     <w:p>
+      <w:pPr>
+        <w:ind w:firstLine="708"/>
+      </w:pPr>
+      <w:r>
+        <w:t xml:space="preserve">notas </w:t>
+      </w:r>
+      <w:proofErr w:type="spellStart"/>
+      <w:proofErr w:type="gramStart"/>
+      <w:r>
+        <w:t>varchar</w:t>
+      </w:r>
+      <w:proofErr w:type="spellEnd"/>
+      <w:r>
+        <w:t>(</w:t>
+      </w:r>
+      <w:proofErr w:type="gramEnd"/>
+      <w:r>
+        <w:t>120),</w:t>
+      </w:r>
+    </w:p>
+    <w:p>
       <w:r>
         <w:tab/>
         <w:t xml:space="preserve">imagen </w:t>
@@ -231,6 +252,30 @@
     </w:p>
     <w:p>
       <w:pPr>
+        <w:ind w:firstLine="708"/>
+        <w:rPr>
+          <w:u w:val="single"/>
+        </w:rPr>
+      </w:pPr>
+      <w:r>
+        <w:t xml:space="preserve">notas </w:t>
+      </w:r>
+      <w:proofErr w:type="spellStart"/>
+      <w:proofErr w:type="gramStart"/>
+      <w:r>
+        <w:t>varchar</w:t>
+      </w:r>
+      <w:proofErr w:type="spellEnd"/>
+      <w:r>
+        <w:t>(</w:t>
+      </w:r>
+      <w:proofErr w:type="gramEnd"/>
+      <w:r>
+        <w:t>120),</w:t>
+      </w:r>
+    </w:p>
+    <w:p>
+      <w:pPr>
         <w:rPr>
           <w:lang w:val="en-US"/>
         </w:rPr>
@@ -307,15 +352,96 @@
     <w:p>
       <w:pPr>
         <w:ind w:firstLine="708"/>
-        <w:rPr>
-          <w:lang w:val="en-US"/>
-        </w:rPr>
-      </w:pPr>
-      <w:r>
-        <w:rPr>
-          <w:lang w:val="en-US"/>
-        </w:rPr>
-        <w:t xml:space="preserve">service </w:t>
+      </w:pPr>
+      <w:proofErr w:type="spellStart"/>
+      <w:r>
+        <w:t>service</w:t>
+      </w:r>
+      <w:proofErr w:type="spellEnd"/>
+      <w:r>
+        <w:t xml:space="preserve"> </w:t>
+      </w:r>
+      <w:proofErr w:type="spellStart"/>
+      <w:proofErr w:type="gramStart"/>
+      <w:r>
+        <w:t>varchar</w:t>
+      </w:r>
+      <w:proofErr w:type="spellEnd"/>
+      <w:r>
+        <w:t>(</w:t>
+      </w:r>
+      <w:proofErr w:type="gramEnd"/>
+      <w:r>
+        <w:t>40),</w:t>
+      </w:r>
+    </w:p>
+    <w:p>
+      <w:pPr>
+        <w:ind w:firstLine="708"/>
+      </w:pPr>
+      <w:r>
+        <w:t xml:space="preserve"> usuario </w:t>
+      </w:r>
+      <w:proofErr w:type="spellStart"/>
+      <w:proofErr w:type="gramStart"/>
+      <w:r>
+        <w:t>varchar</w:t>
+      </w:r>
+      <w:proofErr w:type="spellEnd"/>
+      <w:r>
+        <w:t>(</w:t>
+      </w:r>
+      <w:proofErr w:type="gramEnd"/>
+      <w:r>
+        <w:t xml:space="preserve">40), </w:t>
+      </w:r>
+    </w:p>
+    <w:p>
+      <w:pPr>
+        <w:ind w:firstLine="708"/>
+      </w:pPr>
+      <w:proofErr w:type="spellStart"/>
+      <w:r>
+        <w:t>pass</w:t>
+      </w:r>
+      <w:proofErr w:type="spellEnd"/>
+      <w:r>
+        <w:t xml:space="preserve"> </w:t>
+      </w:r>
+      <w:proofErr w:type="spellStart"/>
+      <w:proofErr w:type="gramStart"/>
+      <w:r>
+        <w:t>varchar</w:t>
+      </w:r>
+      <w:proofErr w:type="spellEnd"/>
+      <w:r>
+        <w:t>(</w:t>
+      </w:r>
+      <w:proofErr w:type="gramEnd"/>
+      <w:r>
+        <w:t xml:space="preserve">40), </w:t>
+      </w:r>
+    </w:p>
+    <w:p>
+      <w:pPr>
+        <w:ind w:firstLine="708"/>
+        <w:rPr>
+          <w:lang w:val="en-US"/>
+        </w:rPr>
+      </w:pPr>
+      <w:proofErr w:type="spellStart"/>
+      <w:r>
+        <w:rPr>
+          <w:lang w:val="en-US"/>
+        </w:rPr>
+        <w:t>fromMail</w:t>
+      </w:r>
+      <w:proofErr w:type="spellEnd"/>
+      <w:r>
+        <w:rPr>
+          <w:lang w:val="en-US"/>
+        </w:rPr>
+        <w:t xml:space="preserve"> </w:t>
       </w:r>
       <w:proofErr w:type="gramStart"/>
       <w:r>
@@ -329,42 +455,29 @@
         <w:rPr>
           <w:lang w:val="en-US"/>
         </w:rPr>
-        <w:t>40),</w:t>
+        <w:t xml:space="preserve">40), </w:t>
       </w:r>
     </w:p>
     <w:p>
       <w:pPr>
         <w:ind w:firstLine="708"/>
-      </w:pPr>
-      <w:r>
-        <w:t xml:space="preserve"> usuario </w:t>
-      </w:r>
-      <w:proofErr w:type="spellStart"/>
-      <w:proofErr w:type="gramStart"/>
-      <w:r>
-        <w:t>varchar</w:t>
-      </w:r>
-      <w:proofErr w:type="spellEnd"/>
-      <w:r>
-        <w:t>(</w:t>
-      </w:r>
-      <w:proofErr w:type="gramEnd"/>
-      <w:r>
-        <w:t xml:space="preserve">40), </w:t>
-      </w:r>
-    </w:p>
-    <w:p>
-      <w:pPr>
-        <w:ind w:firstLine="708"/>
-        <w:rPr>
-          <w:lang w:val="en-US"/>
-        </w:rPr>
-      </w:pPr>
-      <w:r>
-        <w:rPr>
-          <w:lang w:val="en-US"/>
-        </w:rPr>
-        <w:t xml:space="preserve">pass </w:t>
+        <w:rPr>
+          <w:lang w:val="en-US"/>
+        </w:rPr>
+      </w:pPr>
+      <w:proofErr w:type="spellStart"/>
+      <w:r>
+        <w:rPr>
+          <w:lang w:val="en-US"/>
+        </w:rPr>
+        <w:t>toMail</w:t>
+      </w:r>
+      <w:proofErr w:type="spellEnd"/>
+      <w:r>
+        <w:rPr>
+          <w:lang w:val="en-US"/>
+        </w:rPr>
+        <w:t xml:space="preserve"> </w:t>
       </w:r>
       <w:proofErr w:type="gramStart"/>
       <w:r>
@@ -378,125 +491,39 @@
         <w:rPr>
           <w:lang w:val="en-US"/>
         </w:rPr>
-        <w:t xml:space="preserve">40), </w:t>
-      </w:r>
+        <w:t xml:space="preserve">120))')  </w:t>
+      </w:r>
+    </w:p>
+    <w:p>
+      <w:pPr>
+        <w:rPr>
+          <w:lang w:val="en-US"/>
+        </w:rPr>
+      </w:pPr>
+      <w:r>
+        <w:rPr>
+          <w:lang w:val="en-US"/>
+        </w:rPr>
+        <w:t xml:space="preserve">    </w:t>
+      </w:r>
+    </w:p>
+    <w:p>
+      <w:pPr>
+        <w:rPr>
+          <w:lang w:val="en-US"/>
+        </w:rPr>
+      </w:pPr>
+    </w:p>
+    <w:p>
+      <w:pPr>
+        <w:rPr>
+          <w:lang w:val="en-US"/>
+        </w:rPr>
+      </w:pPr>
+    </w:p>
+    <w:p>
       <w:bookmarkStart w:id="0" w:name="_GoBack"/>
       <w:bookmarkEnd w:id="0"/>
-    </w:p>
-    <w:p>
-      <w:pPr>
-        <w:ind w:firstLine="708"/>
-        <w:rPr>
-          <w:lang w:val="en-US"/>
-        </w:rPr>
-      </w:pPr>
-      <w:proofErr w:type="spellStart"/>
-      <w:r>
-        <w:rPr>
-          <w:lang w:val="en-US"/>
-        </w:rPr>
-        <w:t>fromMail</w:t>
-      </w:r>
-      <w:proofErr w:type="spellEnd"/>
-      <w:r>
-        <w:rPr>
-          <w:lang w:val="en-US"/>
-        </w:rPr>
-        <w:t xml:space="preserve"> </w:t>
-      </w:r>
-      <w:proofErr w:type="gramStart"/>
-      <w:r>
-        <w:rPr>
-          <w:lang w:val="en-US"/>
-        </w:rPr>
-        <w:t>varchar(</w:t>
-      </w:r>
-      <w:proofErr w:type="gramEnd"/>
-      <w:r>
-        <w:rPr>
-          <w:lang w:val="en-US"/>
-        </w:rPr>
-        <w:t xml:space="preserve">40), </w:t>
-      </w:r>
-    </w:p>
-    <w:p>
-      <w:pPr>
-        <w:ind w:firstLine="708"/>
-        <w:rPr>
-          <w:lang w:val="en-US"/>
-        </w:rPr>
-      </w:pPr>
-      <w:proofErr w:type="spellStart"/>
-      <w:r>
-        <w:rPr>
-          <w:lang w:val="en-US"/>
-        </w:rPr>
-        <w:t>toMail</w:t>
-      </w:r>
-      <w:proofErr w:type="spellEnd"/>
-      <w:r>
-        <w:rPr>
-          <w:lang w:val="en-US"/>
-        </w:rPr>
-        <w:t xml:space="preserve"> </w:t>
-      </w:r>
-      <w:proofErr w:type="gramStart"/>
-      <w:r>
-        <w:rPr>
-          <w:lang w:val="en-US"/>
-        </w:rPr>
-        <w:t>varchar(</w:t>
-      </w:r>
-      <w:proofErr w:type="gramEnd"/>
-      <w:r>
-        <w:rPr>
-          <w:lang w:val="en-US"/>
-        </w:rPr>
-        <w:t xml:space="preserve">120))')  </w:t>
-      </w:r>
-    </w:p>
-    <w:p>
-      <w:pPr>
-        <w:rPr>
-          <w:lang w:val="en-US"/>
-        </w:rPr>
-      </w:pPr>
-      <w:r>
-        <w:rPr>
-          <w:lang w:val="en-US"/>
-        </w:rPr>
-        <w:t xml:space="preserve">    </w:t>
-      </w:r>
-    </w:p>
-    <w:p>
-      <w:pPr>
-        <w:rPr>
-          <w:lang w:val="en-US"/>
-        </w:rPr>
-      </w:pPr>
-    </w:p>
-    <w:p>
-      <w:pPr>
-        <w:rPr>
-          <w:lang w:val="en-US"/>
-        </w:rPr>
-      </w:pPr>
-    </w:p>
-    <w:p>
-      <w:pPr>
-        <w:rPr>
-          <w:lang w:val="en-US"/>
-        </w:rPr>
-      </w:pPr>
-    </w:p>
-    <w:p>
-      <w:pPr>
-        <w:rPr>
-          <w:lang w:val="en-US"/>
-        </w:rPr>
-      </w:pPr>
-    </w:p>
-    <w:p>
       <w:r>
         <w:lastRenderedPageBreak/>
         <w:t xml:space="preserve">Variables de entorno </w:t>
@@ -721,6 +748,33 @@
         <w:t>_DB_SQL</w:t>
       </w:r>
       <w:proofErr w:type="spellEnd"/>
+    </w:p>
+    <w:p/>
+    <w:p>
+      <w:r>
+        <w:t xml:space="preserve">cosas pendientes </w:t>
+      </w:r>
+    </w:p>
+    <w:p>
+      <w:r>
+        <w:t xml:space="preserve">no retorna el </w:t>
+      </w:r>
+      <w:proofErr w:type="spellStart"/>
+      <w:r>
+        <w:t>obj</w:t>
+      </w:r>
+      <w:proofErr w:type="spellEnd"/>
+      <w:r>
+        <w:t xml:space="preserve"> </w:t>
+      </w:r>
+      <w:proofErr w:type="spellStart"/>
+      <w:r>
+        <w:t>json</w:t>
+      </w:r>
+      <w:proofErr w:type="spellEnd"/>
+      <w:r>
+        <w:t xml:space="preserve"> por que se encuentra dentro del callback</w:t>
+      </w:r>
     </w:p>
     <w:sectPr>
       <w:pgSz w:w="11906" w:h="16838"/>

</xml_diff>

<commit_message>
Se agregan totificaciones mail para varios eventos
</commit_message>
<xml_diff>
--- a/Sistema de riego.docx
+++ b/Sistema de riego.docx
@@ -12,14 +12,410 @@
         <w:rPr>
           <w:b/>
         </w:rPr>
-        <w:t xml:space="preserve">Sistema de riego </w:t>
+        <w:t>S</w:t>
+      </w:r>
+      <w:r>
+        <w:rPr>
+          <w:b/>
+        </w:rPr>
+        <w:t>ISTEMA DE RIEGO</w:t>
+      </w:r>
+      <w:r>
+        <w:rPr>
+          <w:b/>
+        </w:rPr>
+        <w:t xml:space="preserve"> </w:t>
       </w:r>
     </w:p>
     <w:p/>
     <w:p>
       <w:r>
+        <w:t xml:space="preserve">Sistema de riego automatizado creado para solucionar mi problema con las plantas. </w:t>
+      </w:r>
+    </w:p>
+    <w:p>
+      <w:r>
+        <w:t>Lo hice un poco más abstracto para que pudiera ser usado por otra persona fácilmente.</w:t>
+      </w:r>
+    </w:p>
+    <w:p>
+      <w:pPr>
+        <w:pStyle w:val="Prrafodelista"/>
+        <w:numPr>
+          <w:ilvl w:val="0"/>
+          <w:numId w:val="1"/>
+        </w:numPr>
+      </w:pPr>
+      <w:r>
+        <w:t>Interfaz</w:t>
+      </w:r>
+      <w:bookmarkStart w:id="0" w:name="_GoBack"/>
+      <w:bookmarkEnd w:id="0"/>
+      <w:r>
+        <w:t xml:space="preserve"> web sencillo.</w:t>
+      </w:r>
+    </w:p>
+    <w:p>
+      <w:pPr>
+        <w:pStyle w:val="Prrafodelista"/>
+        <w:numPr>
+          <w:ilvl w:val="0"/>
+          <w:numId w:val="1"/>
+        </w:numPr>
+      </w:pPr>
+      <w:proofErr w:type="spellStart"/>
+      <w:r>
+        <w:t>Login</w:t>
+      </w:r>
+      <w:proofErr w:type="spellEnd"/>
+      <w:r>
+        <w:t xml:space="preserve"> y sesiones para poder iniciar desde internet.</w:t>
+      </w:r>
+    </w:p>
+    <w:p>
+      <w:pPr>
+        <w:pStyle w:val="Prrafodelista"/>
+        <w:numPr>
+          <w:ilvl w:val="0"/>
+          <w:numId w:val="1"/>
+        </w:numPr>
+      </w:pPr>
+      <w:r>
+        <w:t>Posibilidad de crear tipos de plantas con diferentes humedades.</w:t>
+      </w:r>
+    </w:p>
+    <w:p>
+      <w:pPr>
+        <w:pStyle w:val="Prrafodelista"/>
+        <w:numPr>
+          <w:ilvl w:val="0"/>
+          <w:numId w:val="1"/>
+        </w:numPr>
+      </w:pPr>
+      <w:r>
+        <w:t>3 macetas con plantas modificables.</w:t>
+      </w:r>
+    </w:p>
+    <w:p>
+      <w:pPr>
+        <w:pStyle w:val="Prrafodelista"/>
+        <w:numPr>
+          <w:ilvl w:val="0"/>
+          <w:numId w:val="1"/>
+        </w:numPr>
+      </w:pPr>
+      <w:r>
+        <w:t>Envió de correo electrónico (Encender Arduino, Nivel agua bajo, Temperatura extremas, riego, etc.)</w:t>
+      </w:r>
+    </w:p>
+    <w:p>
+      <w:pPr>
+        <w:pStyle w:val="Prrafodelista"/>
+        <w:numPr>
+          <w:ilvl w:val="0"/>
+          <w:numId w:val="1"/>
+        </w:numPr>
+      </w:pPr>
+      <w:r>
+        <w:t xml:space="preserve">Modificación fácil de valores de riego (Iluminación mínima, máxima, </w:t>
+      </w:r>
+      <w:proofErr w:type="spellStart"/>
+      <w:r>
+        <w:t>etc</w:t>
+      </w:r>
+      <w:proofErr w:type="spellEnd"/>
+      <w:r>
+        <w:t>)</w:t>
+      </w:r>
+    </w:p>
+    <w:p>
+      <w:pPr>
+        <w:pStyle w:val="Prrafodelista"/>
+        <w:numPr>
+          <w:ilvl w:val="0"/>
+          <w:numId w:val="1"/>
+        </w:numPr>
+      </w:pPr>
+      <w:r>
+        <w:t>Creación de registros diario con el valor de los sensores.</w:t>
+      </w:r>
+    </w:p>
+    <w:p>
+      <w:pPr>
+        <w:pStyle w:val="Prrafodelista"/>
+        <w:numPr>
+          <w:ilvl w:val="0"/>
+          <w:numId w:val="1"/>
+        </w:numPr>
+      </w:pPr>
+      <w:proofErr w:type="spellStart"/>
+      <w:r>
+        <w:t>Bats</w:t>
+      </w:r>
+      <w:proofErr w:type="spellEnd"/>
+      <w:r>
+        <w:t xml:space="preserve"> para una instalación fácil.</w:t>
+      </w:r>
+    </w:p>
+    <w:p>
+      <w:pPr>
+        <w:pStyle w:val="Prrafodelista"/>
+        <w:numPr>
+          <w:ilvl w:val="0"/>
+          <w:numId w:val="1"/>
+        </w:numPr>
+      </w:pPr>
+      <w:r>
+        <w:t xml:space="preserve">Permanencia de datos con </w:t>
+      </w:r>
+      <w:proofErr w:type="spellStart"/>
+      <w:r>
+        <w:t>mysql</w:t>
+      </w:r>
+      <w:proofErr w:type="spellEnd"/>
+    </w:p>
+    <w:p>
+      <w:pPr>
+        <w:pStyle w:val="Prrafodelista"/>
+        <w:numPr>
+          <w:ilvl w:val="0"/>
+          <w:numId w:val="1"/>
+        </w:numPr>
+      </w:pPr>
+      <w:r>
+        <w:t xml:space="preserve">Órdenes directas desde </w:t>
+      </w:r>
+      <w:proofErr w:type="spellStart"/>
+      <w:r>
+        <w:t>Node</w:t>
+      </w:r>
+      <w:proofErr w:type="spellEnd"/>
+      <w:r>
+        <w:t xml:space="preserve"> al Arduino</w:t>
+      </w:r>
+    </w:p>
+    <w:p>
+      <w:pPr>
+        <w:pStyle w:val="Prrafodelista"/>
+        <w:numPr>
+          <w:ilvl w:val="0"/>
+          <w:numId w:val="1"/>
+        </w:numPr>
+      </w:pPr>
+      <w:r>
+        <w:t>Diagrama de instalación</w:t>
+      </w:r>
+      <w:r>
+        <w:t xml:space="preserve"> Arduino</w:t>
+      </w:r>
+      <w:r>
+        <w:t xml:space="preserve"> (“sistema de </w:t>
+      </w:r>
+      <w:proofErr w:type="spellStart"/>
+      <w:r>
+        <w:t>riego.fzz</w:t>
+      </w:r>
+      <w:proofErr w:type="spellEnd"/>
+      <w:r>
+        <w:t>”)</w:t>
+      </w:r>
+    </w:p>
+    <w:p>
+      <w:pPr>
+        <w:rPr>
+          <w:b/>
+        </w:rPr>
+      </w:pPr>
+      <w:r>
+        <w:rPr>
+          <w:b/>
+        </w:rPr>
+        <w:t>SENSORES</w:t>
+      </w:r>
+      <w:r>
+        <w:rPr>
+          <w:b/>
+        </w:rPr>
+        <w:t>:</w:t>
+      </w:r>
+    </w:p>
+    <w:p>
+      <w:pPr>
+        <w:ind w:left="708"/>
+      </w:pPr>
+      <w:r>
+        <w:t xml:space="preserve">Nivel de </w:t>
+      </w:r>
+      <w:proofErr w:type="gramStart"/>
+      <w:r>
+        <w:t>agua :</w:t>
+      </w:r>
+      <w:proofErr w:type="gramEnd"/>
+      <w:r>
+        <w:t xml:space="preserve"> Valores ()</w:t>
+      </w:r>
+    </w:p>
+    <w:p>
+      <w:pPr>
+        <w:ind w:left="708"/>
+      </w:pPr>
+      <w:proofErr w:type="gramStart"/>
+      <w:r>
+        <w:t>Fotocelda :</w:t>
+      </w:r>
+      <w:proofErr w:type="gramEnd"/>
+      <w:r>
+        <w:t xml:space="preserve"> Valores ()</w:t>
+      </w:r>
+    </w:p>
+    <w:p>
+      <w:pPr>
+        <w:ind w:left="708"/>
+      </w:pPr>
+      <w:r>
+        <w:t xml:space="preserve">Sensor de humedad </w:t>
+      </w:r>
+      <w:proofErr w:type="gramStart"/>
+      <w:r>
+        <w:t>1 :</w:t>
+      </w:r>
+      <w:proofErr w:type="gramEnd"/>
+      <w:r>
+        <w:t xml:space="preserve"> Valores (0-100)</w:t>
+      </w:r>
+    </w:p>
+    <w:p>
+      <w:pPr>
+        <w:ind w:left="708"/>
+      </w:pPr>
+      <w:r>
+        <w:t xml:space="preserve">Sensor de humedad </w:t>
+      </w:r>
+      <w:proofErr w:type="gramStart"/>
+      <w:r>
+        <w:t>2 :</w:t>
+      </w:r>
+      <w:proofErr w:type="gramEnd"/>
+      <w:r>
+        <w:t xml:space="preserve"> Valores (0-100)</w:t>
+      </w:r>
+    </w:p>
+    <w:p>
+      <w:pPr>
+        <w:ind w:left="708"/>
+      </w:pPr>
+      <w:r>
+        <w:t xml:space="preserve">Sensor de humedad </w:t>
+      </w:r>
+      <w:proofErr w:type="gramStart"/>
+      <w:r>
+        <w:t>3 :</w:t>
+      </w:r>
+      <w:proofErr w:type="gramEnd"/>
+      <w:r>
+        <w:t xml:space="preserve"> Valores (0-100)</w:t>
+      </w:r>
+    </w:p>
+    <w:p>
+      <w:pPr>
+        <w:ind w:left="708"/>
+      </w:pPr>
+      <w:proofErr w:type="spellStart"/>
+      <w:r>
+        <w:t>Temp</w:t>
+      </w:r>
+      <w:proofErr w:type="spellEnd"/>
+      <w:r>
+        <w:t xml:space="preserve"> </w:t>
+      </w:r>
+      <w:proofErr w:type="gramStart"/>
+      <w:r>
+        <w:t>ambiente :</w:t>
+      </w:r>
+      <w:proofErr w:type="gramEnd"/>
+      <w:r>
+        <w:t xml:space="preserve"> Valores ()</w:t>
+      </w:r>
+    </w:p>
+    <w:p>
+      <w:pPr>
+        <w:ind w:left="708"/>
+      </w:pPr>
+      <w:r>
+        <w:t xml:space="preserve">Humedad </w:t>
+      </w:r>
+      <w:proofErr w:type="gramStart"/>
+      <w:r>
+        <w:t>ambiente :</w:t>
+      </w:r>
+      <w:proofErr w:type="gramEnd"/>
+      <w:r>
+        <w:t xml:space="preserve"> Valores (0-100)</w:t>
+      </w:r>
+    </w:p>
+    <w:p>
+      <w:pPr>
+        <w:ind w:left="708"/>
+      </w:pPr>
+    </w:p>
+    <w:p>
+      <w:pPr>
+        <w:rPr>
+          <w:b/>
+        </w:rPr>
+      </w:pPr>
+      <w:r>
+        <w:rPr>
+          <w:b/>
+        </w:rPr>
+        <w:t>INSTALACION:</w:t>
+      </w:r>
+    </w:p>
+    <w:p>
+      <w:pPr>
+        <w:rPr>
+          <w:u w:val="single"/>
+        </w:rPr>
+      </w:pPr>
+      <w:r>
+        <w:tab/>
+        <w:t xml:space="preserve">Dentro de la carpeta instalación se encuentra un </w:t>
+      </w:r>
+      <w:proofErr w:type="spellStart"/>
+      <w:r>
+        <w:t>txt</w:t>
+      </w:r>
+      <w:proofErr w:type="spellEnd"/>
+      <w:r>
+        <w:t xml:space="preserve"> que indica los pasos a seguir</w:t>
+      </w:r>
+    </w:p>
+    <w:p>
+      <w:pPr>
+        <w:rPr>
+          <w:b/>
+        </w:rPr>
+      </w:pPr>
+    </w:p>
+    <w:p>
+      <w:pPr>
+        <w:rPr>
+          <w:b/>
+          <w:u w:val="single"/>
+        </w:rPr>
+      </w:pPr>
+      <w:r>
+        <w:rPr>
+          <w:b/>
+        </w:rPr>
         <w:t>TABLAS</w:t>
       </w:r>
+      <w:r>
+        <w:rPr>
+          <w:b/>
+        </w:rPr>
+        <w:t>:</w:t>
+      </w:r>
     </w:p>
     <w:p>
       <w:r>
@@ -85,11 +481,19 @@
           <w:lang w:val="en-US"/>
         </w:rPr>
       </w:pPr>
-      <w:proofErr w:type="spellStart"/>
-      <w:r>
-        <w:rPr>
-          <w:lang w:val="en-US"/>
-        </w:rPr>
+    </w:p>
+    <w:p>
+      <w:pPr>
+        <w:rPr>
+          <w:lang w:val="en-US"/>
+        </w:rPr>
+      </w:pPr>
+      <w:proofErr w:type="spellStart"/>
+      <w:r>
+        <w:rPr>
+          <w:lang w:val="en-US"/>
+        </w:rPr>
+        <w:lastRenderedPageBreak/>
         <w:t>Plantas</w:t>
       </w:r>
       <w:proofErr w:type="spellEnd"/>
@@ -490,9 +894,177 @@
     <w:p/>
     <w:p>
       <w:r>
+        <w:t>Registro</w:t>
+      </w:r>
+    </w:p>
+    <w:p>
+      <w:r>
+        <w:t xml:space="preserve">(id INT AUTO_INCREMENT PRIMARY KEY, </w:t>
+      </w:r>
+    </w:p>
+    <w:p>
+      <w:r>
+        <w:t xml:space="preserve">fecha </w:t>
+      </w:r>
+      <w:proofErr w:type="spellStart"/>
+      <w:proofErr w:type="gramStart"/>
+      <w:r>
+        <w:t>varchar</w:t>
+      </w:r>
+      <w:proofErr w:type="spellEnd"/>
+      <w:r>
+        <w:t>(</w:t>
+      </w:r>
+      <w:proofErr w:type="gramEnd"/>
+      <w:r>
+        <w:t xml:space="preserve">10), </w:t>
+      </w:r>
+    </w:p>
+    <w:p>
+      <w:r>
+        <w:t xml:space="preserve">hora </w:t>
+      </w:r>
+      <w:proofErr w:type="spellStart"/>
+      <w:proofErr w:type="gramStart"/>
+      <w:r>
+        <w:t>varchar</w:t>
+      </w:r>
+      <w:proofErr w:type="spellEnd"/>
+      <w:r>
+        <w:t>(</w:t>
+      </w:r>
+      <w:proofErr w:type="gramEnd"/>
+      <w:r>
+        <w:t xml:space="preserve">6), </w:t>
+      </w:r>
+    </w:p>
+    <w:p>
+      <w:proofErr w:type="spellStart"/>
+      <w:r>
+        <w:t>nivelAgua</w:t>
+      </w:r>
+      <w:proofErr w:type="spellEnd"/>
+      <w:r>
+        <w:t xml:space="preserve"> INT, </w:t>
+      </w:r>
+    </w:p>
+    <w:p>
+      <w:r>
+        <w:t xml:space="preserve">claridad INT, </w:t>
+      </w:r>
+    </w:p>
+    <w:p>
+      <w:r>
+        <w:t xml:space="preserve">planta1 </w:t>
+      </w:r>
+      <w:proofErr w:type="spellStart"/>
+      <w:proofErr w:type="gramStart"/>
+      <w:r>
+        <w:t>varchar</w:t>
+      </w:r>
+      <w:proofErr w:type="spellEnd"/>
+      <w:r>
+        <w:t>(</w:t>
+      </w:r>
+      <w:proofErr w:type="gramEnd"/>
+      <w:r>
+        <w:t xml:space="preserve">40), </w:t>
+      </w:r>
+    </w:p>
+    <w:p>
+      <w:r>
+        <w:t xml:space="preserve">humedadOptima1 INT, </w:t>
+      </w:r>
+    </w:p>
+    <w:p>
+      <w:r>
         <w:lastRenderedPageBreak/>
-        <w:t>Registro</w:t>
-      </w:r>
+        <w:t>humedadPlanta1 INT,</w:t>
+      </w:r>
+    </w:p>
+    <w:p>
+      <w:r>
+        <w:t xml:space="preserve">planta2 </w:t>
+      </w:r>
+      <w:proofErr w:type="spellStart"/>
+      <w:proofErr w:type="gramStart"/>
+      <w:r>
+        <w:t>varchar</w:t>
+      </w:r>
+      <w:proofErr w:type="spellEnd"/>
+      <w:r>
+        <w:t>(</w:t>
+      </w:r>
+      <w:proofErr w:type="gramEnd"/>
+      <w:r>
+        <w:t>40),</w:t>
+      </w:r>
+    </w:p>
+    <w:p>
+      <w:r>
+        <w:t xml:space="preserve">humedadOptima2 INT, </w:t>
+      </w:r>
+    </w:p>
+    <w:p>
+      <w:r>
+        <w:t xml:space="preserve">humedadPlanta2 INT, </w:t>
+      </w:r>
+    </w:p>
+    <w:p>
+      <w:r>
+        <w:t xml:space="preserve">planta3 </w:t>
+      </w:r>
+      <w:proofErr w:type="spellStart"/>
+      <w:proofErr w:type="gramStart"/>
+      <w:r>
+        <w:t>varchar</w:t>
+      </w:r>
+      <w:proofErr w:type="spellEnd"/>
+      <w:r>
+        <w:t>(</w:t>
+      </w:r>
+      <w:proofErr w:type="gramEnd"/>
+      <w:r>
+        <w:t xml:space="preserve">40), </w:t>
+      </w:r>
+    </w:p>
+    <w:p>
+      <w:r>
+        <w:t xml:space="preserve">humedadOptima3 INT, </w:t>
+      </w:r>
+    </w:p>
+    <w:p>
+      <w:r>
+        <w:t xml:space="preserve">humedadPlanta3 INT, </w:t>
+      </w:r>
+    </w:p>
+    <w:p>
+      <w:proofErr w:type="spellStart"/>
+      <w:r>
+        <w:t>humedadAmbiente</w:t>
+      </w:r>
+      <w:proofErr w:type="spellEnd"/>
+      <w:r>
+        <w:t xml:space="preserve"> INT, </w:t>
+      </w:r>
+    </w:p>
+    <w:p>
+      <w:proofErr w:type="spellStart"/>
+      <w:r>
+        <w:t>tempAmbiente</w:t>
+      </w:r>
+      <w:proofErr w:type="spellEnd"/>
+      <w:r>
+        <w:t xml:space="preserve"> INT)')</w:t>
+      </w:r>
+    </w:p>
+    <w:p/>
+    <w:p>
+      <w:proofErr w:type="spellStart"/>
+      <w:r>
+        <w:t>HorasRegistro</w:t>
+      </w:r>
+      <w:proofErr w:type="spellEnd"/>
     </w:p>
     <w:p>
       <w:r>
@@ -501,18 +1073,139 @@
     </w:p>
     <w:p>
       <w:r>
-        <w:t xml:space="preserve">fecha DATE, </w:t>
-      </w:r>
-    </w:p>
-    <w:p>
-      <w:r>
-        <w:t xml:space="preserve">hora TIME, </w:t>
-      </w:r>
-    </w:p>
-    <w:p>
-      <w:proofErr w:type="spellStart"/>
-      <w:r>
-        <w:t>nivelAgua</w:t>
+        <w:t xml:space="preserve">hora1 </w:t>
+      </w:r>
+      <w:proofErr w:type="spellStart"/>
+      <w:proofErr w:type="gramStart"/>
+      <w:r>
+        <w:t>varchar</w:t>
+      </w:r>
+      <w:proofErr w:type="spellEnd"/>
+      <w:r>
+        <w:t>(</w:t>
+      </w:r>
+      <w:proofErr w:type="gramEnd"/>
+      <w:r>
+        <w:t xml:space="preserve">20), </w:t>
+      </w:r>
+    </w:p>
+    <w:p>
+      <w:r>
+        <w:t xml:space="preserve">hora2 </w:t>
+      </w:r>
+      <w:proofErr w:type="spellStart"/>
+      <w:proofErr w:type="gramStart"/>
+      <w:r>
+        <w:t>varchar</w:t>
+      </w:r>
+      <w:proofErr w:type="spellEnd"/>
+      <w:r>
+        <w:t>(</w:t>
+      </w:r>
+      <w:proofErr w:type="gramEnd"/>
+      <w:r>
+        <w:t xml:space="preserve">20), </w:t>
+      </w:r>
+    </w:p>
+    <w:p>
+      <w:r>
+        <w:t xml:space="preserve">hora3 </w:t>
+      </w:r>
+      <w:proofErr w:type="spellStart"/>
+      <w:proofErr w:type="gramStart"/>
+      <w:r>
+        <w:t>varchar</w:t>
+      </w:r>
+      <w:proofErr w:type="spellEnd"/>
+      <w:r>
+        <w:t>(</w:t>
+      </w:r>
+      <w:proofErr w:type="gramEnd"/>
+      <w:r>
+        <w:t>20))')</w:t>
+      </w:r>
+    </w:p>
+    <w:p/>
+    <w:p>
+      <w:r>
+        <w:t>Instalación</w:t>
+      </w:r>
+    </w:p>
+    <w:p>
+      <w:r>
+        <w:t xml:space="preserve">(id INT AUTO_INCREMENT PRIMARY KEY, </w:t>
+      </w:r>
+    </w:p>
+    <w:p>
+      <w:proofErr w:type="spellStart"/>
+      <w:r>
+        <w:t>usaMail</w:t>
+      </w:r>
+      <w:proofErr w:type="spellEnd"/>
+      <w:r>
+        <w:t xml:space="preserve"> </w:t>
+      </w:r>
+      <w:proofErr w:type="spellStart"/>
+      <w:proofErr w:type="gramStart"/>
+      <w:r>
+        <w:t>varchar</w:t>
+      </w:r>
+      <w:proofErr w:type="spellEnd"/>
+      <w:r>
+        <w:t>(</w:t>
+      </w:r>
+      <w:proofErr w:type="gramEnd"/>
+      <w:r>
+        <w:t>1),</w:t>
+      </w:r>
+    </w:p>
+    <w:p>
+      <w:proofErr w:type="spellStart"/>
+      <w:r>
+        <w:t>usaRegistro</w:t>
+      </w:r>
+      <w:proofErr w:type="spellEnd"/>
+      <w:r>
+        <w:t xml:space="preserve"> </w:t>
+      </w:r>
+      <w:proofErr w:type="spellStart"/>
+      <w:proofErr w:type="gramStart"/>
+      <w:r>
+        <w:t>varchar</w:t>
+      </w:r>
+      <w:proofErr w:type="spellEnd"/>
+      <w:r>
+        <w:t>(</w:t>
+      </w:r>
+      <w:proofErr w:type="gramEnd"/>
+      <w:r>
+        <w:t xml:space="preserve">1))') </w:t>
+      </w:r>
+    </w:p>
+    <w:p>
+      <w:r>
+        <w:t xml:space="preserve">   </w:t>
+      </w:r>
+    </w:p>
+    <w:p>
+      <w:proofErr w:type="spellStart"/>
+      <w:r>
+        <w:t>valoresParaRiego</w:t>
+      </w:r>
+      <w:proofErr w:type="spellEnd"/>
+    </w:p>
+    <w:p>
+      <w:r>
+        <w:t>(id INT AUTO_INCREMENT PRIMARY KEY,</w:t>
+      </w:r>
+    </w:p>
+    <w:p>
+      <w:r>
+        <w:t xml:space="preserve"> </w:t>
+      </w:r>
+      <w:proofErr w:type="spellStart"/>
+      <w:r>
+        <w:t>nivelAguaMin</w:t>
       </w:r>
       <w:proofErr w:type="spellEnd"/>
       <w:r>
@@ -520,8 +1213,46 @@
       </w:r>
     </w:p>
     <w:p>
-      <w:r>
-        <w:t xml:space="preserve">claridad INT, </w:t>
+      <w:proofErr w:type="spellStart"/>
+      <w:r>
+        <w:t>claridadMin</w:t>
+      </w:r>
+      <w:proofErr w:type="spellEnd"/>
+      <w:r>
+        <w:t xml:space="preserve"> INT, </w:t>
+      </w:r>
+    </w:p>
+    <w:p>
+      <w:proofErr w:type="spellStart"/>
+      <w:r>
+        <w:t>claridadMax</w:t>
+      </w:r>
+      <w:proofErr w:type="spellEnd"/>
+      <w:r>
+        <w:t xml:space="preserve"> INT,</w:t>
+      </w:r>
+    </w:p>
+    <w:p>
+      <w:r>
+        <w:t xml:space="preserve"> </w:t>
+      </w:r>
+      <w:proofErr w:type="spellStart"/>
+      <w:r>
+        <w:t>tempMin</w:t>
+      </w:r>
+      <w:proofErr w:type="spellEnd"/>
+      <w:r>
+        <w:t xml:space="preserve"> INT, </w:t>
+      </w:r>
+    </w:p>
+    <w:p>
+      <w:proofErr w:type="spellStart"/>
+      <w:r>
+        <w:t>tempMax</w:t>
+      </w:r>
+      <w:proofErr w:type="spellEnd"/>
+      <w:r>
+        <w:t xml:space="preserve"> INT, </w:t>
       </w:r>
     </w:p>
     <w:p>
@@ -536,449 +1267,302 @@
     </w:p>
     <w:p>
       <w:r>
-        <w:t xml:space="preserve">humedadPlanta3 INT, </w:t>
-      </w:r>
-    </w:p>
-    <w:p>
-      <w:proofErr w:type="spellStart"/>
-      <w:r>
-        <w:t>humedadAmbiente</w:t>
-      </w:r>
-      <w:proofErr w:type="spellEnd"/>
-      <w:r>
-        <w:t xml:space="preserve"> INT, </w:t>
-      </w:r>
-    </w:p>
-    <w:p>
-      <w:proofErr w:type="spellStart"/>
-      <w:r>
-        <w:t>tempAmbiente</w:t>
-      </w:r>
-      <w:proofErr w:type="spellEnd"/>
-      <w:r>
-        <w:t xml:space="preserve"> INT)')</w:t>
+        <w:t>humedadPlanta3 INT)')</w:t>
+      </w:r>
+    </w:p>
+    <w:p>
+      <w:pPr>
+        <w:rPr>
+          <w:b/>
+        </w:rPr>
+      </w:pPr>
+      <w:r>
+        <w:rPr>
+          <w:b/>
+        </w:rPr>
+        <w:lastRenderedPageBreak/>
+        <w:t xml:space="preserve">Variables de entorno </w:t>
       </w:r>
     </w:p>
     <w:p/>
     <w:p>
-      <w:proofErr w:type="spellStart"/>
-      <w:r>
-        <w:t>HorasRegistro</w:t>
-      </w:r>
-      <w:proofErr w:type="spellEnd"/>
-    </w:p>
-    <w:p>
-      <w:r>
-        <w:t xml:space="preserve">(id INT AUTO_INCREMENT PRIMARY KEY, </w:t>
-      </w:r>
-    </w:p>
-    <w:p>
-      <w:r>
-        <w:t xml:space="preserve">hora1 </w:t>
-      </w:r>
-      <w:proofErr w:type="spellStart"/>
-      <w:proofErr w:type="gramStart"/>
-      <w:r>
-        <w:t>varchar</w:t>
-      </w:r>
-      <w:proofErr w:type="spellEnd"/>
-      <w:r>
-        <w:t>(</w:t>
-      </w:r>
-      <w:proofErr w:type="gramEnd"/>
-      <w:r>
-        <w:t xml:space="preserve">20), </w:t>
-      </w:r>
-    </w:p>
-    <w:p>
-      <w:r>
-        <w:t xml:space="preserve">hora2 </w:t>
-      </w:r>
-      <w:proofErr w:type="spellStart"/>
-      <w:proofErr w:type="gramStart"/>
-      <w:r>
-        <w:t>varchar</w:t>
-      </w:r>
-      <w:proofErr w:type="spellEnd"/>
-      <w:r>
-        <w:t>(</w:t>
-      </w:r>
-      <w:proofErr w:type="gramEnd"/>
-      <w:r>
-        <w:t xml:space="preserve">20), </w:t>
-      </w:r>
-    </w:p>
-    <w:p>
-      <w:r>
-        <w:t xml:space="preserve">hora3 </w:t>
-      </w:r>
-      <w:proofErr w:type="spellStart"/>
-      <w:proofErr w:type="gramStart"/>
-      <w:r>
-        <w:t>varchar</w:t>
-      </w:r>
-      <w:proofErr w:type="spellEnd"/>
-      <w:r>
-        <w:t>(</w:t>
-      </w:r>
-      <w:proofErr w:type="gramEnd"/>
-      <w:r>
-        <w:t>20))')</w:t>
+      <w:pPr>
+        <w:rPr>
+          <w:lang w:val="en-US"/>
+        </w:rPr>
+      </w:pPr>
+      <w:r>
+        <w:t xml:space="preserve">    </w:t>
+      </w:r>
+      <w:proofErr w:type="spellStart"/>
+      <w:r>
+        <w:rPr>
+          <w:lang w:val="en-US"/>
+        </w:rPr>
+        <w:t>sqlServer</w:t>
+      </w:r>
+      <w:proofErr w:type="spellEnd"/>
+      <w:r>
+        <w:rPr>
+          <w:lang w:val="en-US"/>
+        </w:rPr>
+        <w:t xml:space="preserve">: </w:t>
+      </w:r>
+      <w:proofErr w:type="spellStart"/>
+      <w:proofErr w:type="gramStart"/>
+      <w:r>
+        <w:rPr>
+          <w:lang w:val="en-US"/>
+        </w:rPr>
+        <w:t>process.env.RIEMON</w:t>
+      </w:r>
+      <w:proofErr w:type="gramEnd"/>
+      <w:r>
+        <w:rPr>
+          <w:lang w:val="en-US"/>
+        </w:rPr>
+        <w:t>_SERVER_SQL</w:t>
+      </w:r>
+      <w:proofErr w:type="spellEnd"/>
+      <w:r>
+        <w:rPr>
+          <w:lang w:val="en-US"/>
+        </w:rPr>
+        <w:t>,</w:t>
+      </w:r>
+    </w:p>
+    <w:p>
+      <w:pPr>
+        <w:rPr>
+          <w:lang w:val="en-US"/>
+        </w:rPr>
+      </w:pPr>
+      <w:r>
+        <w:rPr>
+          <w:lang w:val="en-US"/>
+        </w:rPr>
+        <w:t xml:space="preserve">    </w:t>
+      </w:r>
+      <w:proofErr w:type="spellStart"/>
+      <w:r>
+        <w:rPr>
+          <w:lang w:val="en-US"/>
+        </w:rPr>
+        <w:t>sqlPort</w:t>
+      </w:r>
+      <w:proofErr w:type="spellEnd"/>
+      <w:r>
+        <w:rPr>
+          <w:lang w:val="en-US"/>
+        </w:rPr>
+        <w:t xml:space="preserve">: </w:t>
+      </w:r>
+      <w:proofErr w:type="spellStart"/>
+      <w:proofErr w:type="gramStart"/>
+      <w:r>
+        <w:rPr>
+          <w:lang w:val="en-US"/>
+        </w:rPr>
+        <w:t>process.env.RIEMON</w:t>
+      </w:r>
+      <w:proofErr w:type="gramEnd"/>
+      <w:r>
+        <w:rPr>
+          <w:lang w:val="en-US"/>
+        </w:rPr>
+        <w:t>_PORT_SQL</w:t>
+      </w:r>
+      <w:proofErr w:type="spellEnd"/>
+      <w:r>
+        <w:rPr>
+          <w:lang w:val="en-US"/>
+        </w:rPr>
+        <w:t>,</w:t>
+      </w:r>
+    </w:p>
+    <w:p>
+      <w:pPr>
+        <w:rPr>
+          <w:lang w:val="en-US"/>
+        </w:rPr>
+      </w:pPr>
+      <w:r>
+        <w:rPr>
+          <w:lang w:val="en-US"/>
+        </w:rPr>
+        <w:t xml:space="preserve">    </w:t>
+      </w:r>
+      <w:proofErr w:type="spellStart"/>
+      <w:r>
+        <w:rPr>
+          <w:lang w:val="en-US"/>
+        </w:rPr>
+        <w:t>sqlUser</w:t>
+      </w:r>
+      <w:proofErr w:type="spellEnd"/>
+      <w:r>
+        <w:rPr>
+          <w:lang w:val="en-US"/>
+        </w:rPr>
+        <w:t xml:space="preserve">: </w:t>
+      </w:r>
+      <w:proofErr w:type="spellStart"/>
+      <w:proofErr w:type="gramStart"/>
+      <w:r>
+        <w:rPr>
+          <w:lang w:val="en-US"/>
+        </w:rPr>
+        <w:t>process.env.RIEMON</w:t>
+      </w:r>
+      <w:proofErr w:type="gramEnd"/>
+      <w:r>
+        <w:rPr>
+          <w:lang w:val="en-US"/>
+        </w:rPr>
+        <w:t>_USER_SQL</w:t>
+      </w:r>
+      <w:proofErr w:type="spellEnd"/>
+      <w:r>
+        <w:rPr>
+          <w:lang w:val="en-US"/>
+        </w:rPr>
+        <w:t>,</w:t>
+      </w:r>
+    </w:p>
+    <w:p>
+      <w:pPr>
+        <w:rPr>
+          <w:lang w:val="en-US"/>
+        </w:rPr>
+      </w:pPr>
+      <w:r>
+        <w:rPr>
+          <w:lang w:val="en-US"/>
+        </w:rPr>
+        <w:t xml:space="preserve">    </w:t>
+      </w:r>
+      <w:proofErr w:type="spellStart"/>
+      <w:r>
+        <w:rPr>
+          <w:lang w:val="en-US"/>
+        </w:rPr>
+        <w:t>sqlPassword</w:t>
+      </w:r>
+      <w:proofErr w:type="spellEnd"/>
+      <w:r>
+        <w:rPr>
+          <w:lang w:val="en-US"/>
+        </w:rPr>
+        <w:t xml:space="preserve">: </w:t>
+      </w:r>
+      <w:proofErr w:type="spellStart"/>
+      <w:proofErr w:type="gramStart"/>
+      <w:r>
+        <w:rPr>
+          <w:lang w:val="en-US"/>
+        </w:rPr>
+        <w:t>process.env.RIEMON</w:t>
+      </w:r>
+      <w:proofErr w:type="gramEnd"/>
+      <w:r>
+        <w:rPr>
+          <w:lang w:val="en-US"/>
+        </w:rPr>
+        <w:t>_PASS_SQL</w:t>
+      </w:r>
+      <w:proofErr w:type="spellEnd"/>
+      <w:r>
+        <w:rPr>
+          <w:lang w:val="en-US"/>
+        </w:rPr>
+        <w:t>,</w:t>
+      </w:r>
+    </w:p>
+    <w:p>
+      <w:r>
+        <w:rPr>
+          <w:lang w:val="en-US"/>
+        </w:rPr>
+        <w:t xml:space="preserve">    </w:t>
+      </w:r>
+      <w:proofErr w:type="spellStart"/>
+      <w:r>
+        <w:t>sqlDatabase</w:t>
+      </w:r>
+      <w:proofErr w:type="spellEnd"/>
+      <w:r>
+        <w:t xml:space="preserve">: </w:t>
+      </w:r>
+      <w:proofErr w:type="spellStart"/>
+      <w:proofErr w:type="gramStart"/>
+      <w:r>
+        <w:t>process.env.RIEMON</w:t>
+      </w:r>
+      <w:proofErr w:type="gramEnd"/>
+      <w:r>
+        <w:t>_DB_SQL</w:t>
+      </w:r>
+      <w:proofErr w:type="spellEnd"/>
+      <w:r>
+        <w:t>,</w:t>
+      </w:r>
+    </w:p>
+    <w:p>
+      <w:r>
+        <w:t xml:space="preserve">    keyVal1: </w:t>
+      </w:r>
+      <w:proofErr w:type="gramStart"/>
+      <w:r>
+        <w:t>process.env.RIEMON</w:t>
+      </w:r>
+      <w:proofErr w:type="gramEnd"/>
+      <w:r>
+        <w:t>_DB_VAL1,</w:t>
+      </w:r>
+    </w:p>
+    <w:p>
+      <w:r>
+        <w:t xml:space="preserve">    keyVal2: </w:t>
+      </w:r>
+      <w:proofErr w:type="gramStart"/>
+      <w:r>
+        <w:t>process.env.RIEMON</w:t>
+      </w:r>
+      <w:proofErr w:type="gramEnd"/>
+      <w:r>
+        <w:t>_DB_VAL2,</w:t>
+      </w:r>
+    </w:p>
+    <w:p>
+      <w:r>
+        <w:t xml:space="preserve">    keyVal3: </w:t>
+      </w:r>
+      <w:proofErr w:type="gramStart"/>
+      <w:r>
+        <w:t>process.env.RIEMON</w:t>
+      </w:r>
+      <w:proofErr w:type="gramEnd"/>
+      <w:r>
+        <w:t>_DB_VAL3</w:t>
       </w:r>
     </w:p>
     <w:p/>
     <w:p>
-      <w:proofErr w:type="spellStart"/>
-      <w:r>
-        <w:t>valoresParaRiego</w:t>
-      </w:r>
-      <w:proofErr w:type="spellEnd"/>
-    </w:p>
-    <w:p>
-      <w:r>
-        <w:t xml:space="preserve">(id INT AUTO_INCREMENT PRIMARY KEY, </w:t>
-      </w:r>
-    </w:p>
-    <w:p>
-      <w:proofErr w:type="spellStart"/>
-      <w:r>
-        <w:t>nivelAguaMin</w:t>
-      </w:r>
-      <w:proofErr w:type="spellEnd"/>
-      <w:r>
-        <w:t xml:space="preserve"> INT, </w:t>
-      </w:r>
-    </w:p>
-    <w:p>
-      <w:proofErr w:type="spellStart"/>
-      <w:r>
-        <w:t>claridadMin</w:t>
-      </w:r>
-      <w:proofErr w:type="spellEnd"/>
-      <w:r>
-        <w:t xml:space="preserve"> INT, </w:t>
-      </w:r>
-    </w:p>
-    <w:p>
-      <w:proofErr w:type="spellStart"/>
-      <w:r>
-        <w:t>claridadMax</w:t>
-      </w:r>
-      <w:proofErr w:type="spellEnd"/>
-      <w:r>
-        <w:t xml:space="preserve"> INT, </w:t>
-      </w:r>
-    </w:p>
-    <w:p>
-      <w:proofErr w:type="spellStart"/>
-      <w:r>
-        <w:t>tempMin</w:t>
-      </w:r>
-      <w:proofErr w:type="spellEnd"/>
-      <w:r>
-        <w:t xml:space="preserve"> INT, </w:t>
-      </w:r>
-    </w:p>
-    <w:p>
-      <w:proofErr w:type="spellStart"/>
-      <w:r>
-        <w:t>tempMax</w:t>
-      </w:r>
-      <w:proofErr w:type="spellEnd"/>
-      <w:r>
-        <w:t xml:space="preserve"> INT)')</w:t>
+      <w:r>
+        <w:t xml:space="preserve">se </w:t>
+      </w:r>
+      <w:proofErr w:type="gramStart"/>
+      <w:r>
+        <w:t>crean  variables</w:t>
+      </w:r>
+      <w:proofErr w:type="gramEnd"/>
+      <w:r>
+        <w:t xml:space="preserve"> de entorno para la validación de puesta a punto inicial “papa” “frita” “rica”</w:t>
       </w:r>
     </w:p>
     <w:p/>
     <w:p/>
     <w:p/>
-    <w:p/>
-    <w:p/>
-    <w:p/>
-    <w:p>
-      <w:r>
-        <w:lastRenderedPageBreak/>
-        <w:t xml:space="preserve">Variables de entorno </w:t>
-      </w:r>
-    </w:p>
-    <w:p/>
-    <w:p>
-      <w:pPr>
-        <w:rPr>
-          <w:lang w:val="en-US"/>
-        </w:rPr>
-      </w:pPr>
-      <w:r>
-        <w:t xml:space="preserve">    </w:t>
-      </w:r>
-      <w:proofErr w:type="spellStart"/>
-      <w:r>
-        <w:rPr>
-          <w:lang w:val="en-US"/>
-        </w:rPr>
-        <w:t>sqlServer</w:t>
-      </w:r>
-      <w:proofErr w:type="spellEnd"/>
-      <w:r>
-        <w:rPr>
-          <w:lang w:val="en-US"/>
-        </w:rPr>
-        <w:t xml:space="preserve">: </w:t>
-      </w:r>
-      <w:proofErr w:type="spellStart"/>
-      <w:proofErr w:type="gramStart"/>
-      <w:r>
-        <w:rPr>
-          <w:lang w:val="en-US"/>
-        </w:rPr>
-        <w:t>process.env.RIEMON</w:t>
-      </w:r>
-      <w:proofErr w:type="gramEnd"/>
-      <w:r>
-        <w:rPr>
-          <w:lang w:val="en-US"/>
-        </w:rPr>
-        <w:t>_SERVER_SQL</w:t>
-      </w:r>
-      <w:proofErr w:type="spellEnd"/>
-      <w:r>
-        <w:rPr>
-          <w:lang w:val="en-US"/>
-        </w:rPr>
-        <w:t>,</w:t>
-      </w:r>
-    </w:p>
-    <w:p>
-      <w:pPr>
-        <w:rPr>
-          <w:lang w:val="en-US"/>
-        </w:rPr>
-      </w:pPr>
-      <w:r>
-        <w:rPr>
-          <w:lang w:val="en-US"/>
-        </w:rPr>
-        <w:t xml:space="preserve">    </w:t>
-      </w:r>
-      <w:proofErr w:type="spellStart"/>
-      <w:r>
-        <w:rPr>
-          <w:lang w:val="en-US"/>
-        </w:rPr>
-        <w:t>sqlPort</w:t>
-      </w:r>
-      <w:proofErr w:type="spellEnd"/>
-      <w:r>
-        <w:rPr>
-          <w:lang w:val="en-US"/>
-        </w:rPr>
-        <w:t xml:space="preserve">: </w:t>
-      </w:r>
-      <w:proofErr w:type="spellStart"/>
-      <w:proofErr w:type="gramStart"/>
-      <w:r>
-        <w:rPr>
-          <w:lang w:val="en-US"/>
-        </w:rPr>
-        <w:t>process.env.RIEMON</w:t>
-      </w:r>
-      <w:proofErr w:type="gramEnd"/>
-      <w:r>
-        <w:rPr>
-          <w:lang w:val="en-US"/>
-        </w:rPr>
-        <w:t>_PORT_SQL</w:t>
-      </w:r>
-      <w:proofErr w:type="spellEnd"/>
-      <w:r>
-        <w:rPr>
-          <w:lang w:val="en-US"/>
-        </w:rPr>
-        <w:t>,</w:t>
-      </w:r>
-    </w:p>
-    <w:p>
-      <w:pPr>
-        <w:rPr>
-          <w:lang w:val="en-US"/>
-        </w:rPr>
-      </w:pPr>
-      <w:r>
-        <w:rPr>
-          <w:lang w:val="en-US"/>
-        </w:rPr>
-        <w:t xml:space="preserve">    </w:t>
-      </w:r>
-      <w:proofErr w:type="spellStart"/>
-      <w:r>
-        <w:rPr>
-          <w:lang w:val="en-US"/>
-        </w:rPr>
-        <w:t>sqlUser</w:t>
-      </w:r>
-      <w:proofErr w:type="spellEnd"/>
-      <w:r>
-        <w:rPr>
-          <w:lang w:val="en-US"/>
-        </w:rPr>
-        <w:t xml:space="preserve">: </w:t>
-      </w:r>
-      <w:proofErr w:type="spellStart"/>
-      <w:proofErr w:type="gramStart"/>
-      <w:r>
-        <w:rPr>
-          <w:lang w:val="en-US"/>
-        </w:rPr>
-        <w:t>process.env.RIEMON</w:t>
-      </w:r>
-      <w:proofErr w:type="gramEnd"/>
-      <w:r>
-        <w:rPr>
-          <w:lang w:val="en-US"/>
-        </w:rPr>
-        <w:t>_USER_SQL</w:t>
-      </w:r>
-      <w:proofErr w:type="spellEnd"/>
-      <w:r>
-        <w:rPr>
-          <w:lang w:val="en-US"/>
-        </w:rPr>
-        <w:t>,</w:t>
-      </w:r>
-    </w:p>
-    <w:p>
-      <w:pPr>
-        <w:rPr>
-          <w:lang w:val="en-US"/>
-        </w:rPr>
-      </w:pPr>
-      <w:r>
-        <w:rPr>
-          <w:lang w:val="en-US"/>
-        </w:rPr>
-        <w:t xml:space="preserve">    </w:t>
-      </w:r>
-      <w:proofErr w:type="spellStart"/>
-      <w:r>
-        <w:rPr>
-          <w:lang w:val="en-US"/>
-        </w:rPr>
-        <w:t>sqlPassword</w:t>
-      </w:r>
-      <w:proofErr w:type="spellEnd"/>
-      <w:r>
-        <w:rPr>
-          <w:lang w:val="en-US"/>
-        </w:rPr>
-        <w:t xml:space="preserve">: </w:t>
-      </w:r>
-      <w:proofErr w:type="spellStart"/>
-      <w:proofErr w:type="gramStart"/>
-      <w:r>
-        <w:rPr>
-          <w:lang w:val="en-US"/>
-        </w:rPr>
-        <w:t>process.env.RIEMON</w:t>
-      </w:r>
-      <w:proofErr w:type="gramEnd"/>
-      <w:r>
-        <w:rPr>
-          <w:lang w:val="en-US"/>
-        </w:rPr>
-        <w:t>_PASS_SQL</w:t>
-      </w:r>
-      <w:proofErr w:type="spellEnd"/>
-      <w:r>
-        <w:rPr>
-          <w:lang w:val="en-US"/>
-        </w:rPr>
-        <w:t>,</w:t>
-      </w:r>
-    </w:p>
-    <w:p>
-      <w:r>
-        <w:rPr>
-          <w:lang w:val="en-US"/>
-        </w:rPr>
-        <w:t xml:space="preserve">    </w:t>
-      </w:r>
-      <w:proofErr w:type="spellStart"/>
-      <w:r>
-        <w:t>sqlDatabase</w:t>
-      </w:r>
-      <w:proofErr w:type="spellEnd"/>
-      <w:r>
-        <w:t xml:space="preserve">: </w:t>
-      </w:r>
-      <w:proofErr w:type="spellStart"/>
-      <w:proofErr w:type="gramStart"/>
-      <w:r>
-        <w:t>process.env.RIEMON</w:t>
-      </w:r>
-      <w:proofErr w:type="gramEnd"/>
-      <w:r>
-        <w:t>_DB_SQL</w:t>
-      </w:r>
-      <w:proofErr w:type="spellEnd"/>
-      <w:r>
-        <w:t>,</w:t>
-      </w:r>
-    </w:p>
-    <w:p>
-      <w:r>
-        <w:t xml:space="preserve">    keyVal1: </w:t>
-      </w:r>
-      <w:proofErr w:type="gramStart"/>
-      <w:r>
-        <w:t>process.env.RIEMON</w:t>
-      </w:r>
-      <w:proofErr w:type="gramEnd"/>
-      <w:r>
-        <w:t>_DB_VAL1,</w:t>
-      </w:r>
-    </w:p>
-    <w:p>
-      <w:r>
-        <w:t xml:space="preserve">    keyVal2: </w:t>
-      </w:r>
-      <w:proofErr w:type="gramStart"/>
-      <w:r>
-        <w:t>process.env.RIEMON</w:t>
-      </w:r>
-      <w:proofErr w:type="gramEnd"/>
-      <w:r>
-        <w:t>_DB_VAL2,</w:t>
-      </w:r>
-    </w:p>
-    <w:p>
-      <w:r>
-        <w:t xml:space="preserve">    keyVal3: </w:t>
-      </w:r>
-      <w:proofErr w:type="gramStart"/>
-      <w:r>
-        <w:t>process.env.RIEMON</w:t>
-      </w:r>
-      <w:proofErr w:type="gramEnd"/>
-      <w:r>
-        <w:t>_DB_VAL3</w:t>
-      </w:r>
-    </w:p>
-    <w:p/>
-    <w:p>
-      <w:bookmarkStart w:id="0" w:name="_GoBack"/>
-      <w:bookmarkEnd w:id="0"/>
-      <w:r>
-        <w:t xml:space="preserve">se </w:t>
-      </w:r>
-      <w:proofErr w:type="gramStart"/>
-      <w:r>
-        <w:t>crean  variables</w:t>
-      </w:r>
-      <w:proofErr w:type="gramEnd"/>
-      <w:r>
-        <w:t xml:space="preserve"> de entorno para la validación de puesta a punto inicial “papa” “frita” “rica”</w:t>
-      </w:r>
-    </w:p>
     <w:sectPr>
       <w:pgSz w:w="11906" w:h="16838"/>
       <w:pgMar w:top="1417" w:right="1701" w:bottom="1417" w:left="1701" w:header="708" w:footer="708" w:gutter="0"/>
@@ -987,6 +1571,126 @@
     </w:sectPr>
   </w:body>
 </w:document>
+</file>
+
+<file path=word/numbering.xml><?xml version="1.0" encoding="utf-8"?>
+<w:numbering xmlns:wpc="http://schemas.microsoft.com/office/word/2010/wordprocessingCanvas" xmlns:cx="http://schemas.microsoft.com/office/drawing/2014/chartex" xmlns:cx1="http://schemas.microsoft.com/office/drawing/2015/9/8/chartex" xmlns:cx2="http://schemas.microsoft.com/office/drawing/2015/10/21/chartex" xmlns:cx3="http://schemas.microsoft.com/office/drawing/2016/5/9/chartex" xmlns:cx4="http://schemas.microsoft.com/office/drawing/2016/5/10/chartex" xmlns:cx5="http://schemas.microsoft.com/office/drawing/2016/5/11/chartex" xmlns:cx6="http://schemas.microsoft.com/office/drawing/2016/5/12/chartex" xmlns:cx7="http://schemas.microsoft.com/office/drawing/2016/5/13/chartex" xmlns:cx8="http://schemas.microsoft.com/office/drawing/2016/5/14/chartex" xmlns:mc="http://schemas.openxmlformats.org/markup-compatibility/2006" xmlns:aink="http://schemas.microsoft.com/office/drawing/2016/ink" xmlns:am3d="http://schemas.microsoft.com/office/drawing/2017/model3d" xmlns:o="urn:schemas-microsoft-com:office:office" xmlns:r="http://schemas.openxmlformats.org/officeDocument/2006/relationships" xmlns:m="http://schemas.openxmlformats.org/officeDocument/2006/math" xmlns:v="urn:schemas-microsoft-com:vml" xmlns:wp14="http://schemas.microsoft.com/office/word/2010/wordprocessingDrawing" xmlns:wp="http://schemas.openxmlformats.org/drawingml/2006/wordprocessingDrawing" xmlns:w10="urn:schemas-microsoft-com:office:word" xmlns:w="http://schemas.openxmlformats.org/wordprocessingml/2006/main" xmlns:w14="http://schemas.microsoft.com/office/word/2010/wordml" xmlns:w15="http://schemas.microsoft.com/office/word/2012/wordml" xmlns:w16cid="http://schemas.microsoft.com/office/word/2016/wordml/cid" xmlns:w16se="http://schemas.microsoft.com/office/word/2015/wordml/symex" xmlns:wpg="http://schemas.microsoft.com/office/word/2010/wordprocessingGroup" xmlns:wpi="http://schemas.microsoft.com/office/word/2010/wordprocessingInk" xmlns:wne="http://schemas.microsoft.com/office/word/2006/wordml" xmlns:wps="http://schemas.microsoft.com/office/word/2010/wordprocessingShape" mc:Ignorable="w14 w15 w16se w16cid wp14">
+  <w:abstractNum w:abstractNumId="0" w15:restartNumberingAfterBreak="0">
+    <w:nsid w:val="2A9851CD"/>
+    <w:multiLevelType w:val="hybridMultilevel"/>
+    <w:tmpl w:val="3ACE754C"/>
+    <w:lvl w:ilvl="0" w:tplc="B578432C">
+      <w:numFmt w:val="bullet"/>
+      <w:lvlText w:val=""/>
+      <w:lvlJc w:val="left"/>
+      <w:pPr>
+        <w:ind w:left="720" w:hanging="360"/>
+      </w:pPr>
+      <w:rPr>
+        <w:rFonts w:ascii="Symbol" w:eastAsiaTheme="minorHAnsi" w:hAnsi="Symbol" w:cstheme="minorBidi" w:hint="default"/>
+      </w:rPr>
+    </w:lvl>
+    <w:lvl w:ilvl="1" w:tplc="0C0A0003" w:tentative="1">
+      <w:start w:val="1"/>
+      <w:numFmt w:val="bullet"/>
+      <w:lvlText w:val="o"/>
+      <w:lvlJc w:val="left"/>
+      <w:pPr>
+        <w:ind w:left="1440" w:hanging="360"/>
+      </w:pPr>
+      <w:rPr>
+        <w:rFonts w:ascii="Courier New" w:hAnsi="Courier New" w:cs="Courier New" w:hint="default"/>
+      </w:rPr>
+    </w:lvl>
+    <w:lvl w:ilvl="2" w:tplc="0C0A0005" w:tentative="1">
+      <w:start w:val="1"/>
+      <w:numFmt w:val="bullet"/>
+      <w:lvlText w:val=""/>
+      <w:lvlJc w:val="left"/>
+      <w:pPr>
+        <w:ind w:left="2160" w:hanging="360"/>
+      </w:pPr>
+      <w:rPr>
+        <w:rFonts w:ascii="Wingdings" w:hAnsi="Wingdings" w:hint="default"/>
+      </w:rPr>
+    </w:lvl>
+    <w:lvl w:ilvl="3" w:tplc="0C0A0001" w:tentative="1">
+      <w:start w:val="1"/>
+      <w:numFmt w:val="bullet"/>
+      <w:lvlText w:val=""/>
+      <w:lvlJc w:val="left"/>
+      <w:pPr>
+        <w:ind w:left="2880" w:hanging="360"/>
+      </w:pPr>
+      <w:rPr>
+        <w:rFonts w:ascii="Symbol" w:hAnsi="Symbol" w:hint="default"/>
+      </w:rPr>
+    </w:lvl>
+    <w:lvl w:ilvl="4" w:tplc="0C0A0003" w:tentative="1">
+      <w:start w:val="1"/>
+      <w:numFmt w:val="bullet"/>
+      <w:lvlText w:val="o"/>
+      <w:lvlJc w:val="left"/>
+      <w:pPr>
+        <w:ind w:left="3600" w:hanging="360"/>
+      </w:pPr>
+      <w:rPr>
+        <w:rFonts w:ascii="Courier New" w:hAnsi="Courier New" w:cs="Courier New" w:hint="default"/>
+      </w:rPr>
+    </w:lvl>
+    <w:lvl w:ilvl="5" w:tplc="0C0A0005" w:tentative="1">
+      <w:start w:val="1"/>
+      <w:numFmt w:val="bullet"/>
+      <w:lvlText w:val=""/>
+      <w:lvlJc w:val="left"/>
+      <w:pPr>
+        <w:ind w:left="4320" w:hanging="360"/>
+      </w:pPr>
+      <w:rPr>
+        <w:rFonts w:ascii="Wingdings" w:hAnsi="Wingdings" w:hint="default"/>
+      </w:rPr>
+    </w:lvl>
+    <w:lvl w:ilvl="6" w:tplc="0C0A0001" w:tentative="1">
+      <w:start w:val="1"/>
+      <w:numFmt w:val="bullet"/>
+      <w:lvlText w:val=""/>
+      <w:lvlJc w:val="left"/>
+      <w:pPr>
+        <w:ind w:left="5040" w:hanging="360"/>
+      </w:pPr>
+      <w:rPr>
+        <w:rFonts w:ascii="Symbol" w:hAnsi="Symbol" w:hint="default"/>
+      </w:rPr>
+    </w:lvl>
+    <w:lvl w:ilvl="7" w:tplc="0C0A0003" w:tentative="1">
+      <w:start w:val="1"/>
+      <w:numFmt w:val="bullet"/>
+      <w:lvlText w:val="o"/>
+      <w:lvlJc w:val="left"/>
+      <w:pPr>
+        <w:ind w:left="5760" w:hanging="360"/>
+      </w:pPr>
+      <w:rPr>
+        <w:rFonts w:ascii="Courier New" w:hAnsi="Courier New" w:cs="Courier New" w:hint="default"/>
+      </w:rPr>
+    </w:lvl>
+    <w:lvl w:ilvl="8" w:tplc="0C0A0005" w:tentative="1">
+      <w:start w:val="1"/>
+      <w:numFmt w:val="bullet"/>
+      <w:lvlText w:val=""/>
+      <w:lvlJc w:val="left"/>
+      <w:pPr>
+        <w:ind w:left="6480" w:hanging="360"/>
+      </w:pPr>
+      <w:rPr>
+        <w:rFonts w:ascii="Wingdings" w:hAnsi="Wingdings" w:hint="default"/>
+      </w:rPr>
+    </w:lvl>
+  </w:abstractNum>
+  <w:num w:numId="1">
+    <w:abstractNumId w:val="0"/>
+  </w:num>
+</w:numbering>
 </file>
 
 <file path=word/styles.xml><?xml version="1.0" encoding="utf-8"?>
@@ -1414,6 +2118,17 @@
     <w:semiHidden/>
     <w:unhideWhenUsed/>
   </w:style>
+  <w:style w:type="paragraph" w:styleId="Prrafodelista">
+    <w:name w:val="List Paragraph"/>
+    <w:basedOn w:val="Normal"/>
+    <w:uiPriority w:val="34"/>
+    <w:qFormat/>
+    <w:rsid w:val="00954EEC"/>
+    <w:pPr>
+      <w:ind w:left="720"/>
+      <w:contextualSpacing/>
+    </w:pPr>
+  </w:style>
 </w:styles>
 </file>
 
@@ -1717,7 +2432,7 @@
 </file>
 
 <file path=customXml/itemProps1.xml><?xml version="1.0" encoding="utf-8"?>
-<ds:datastoreItem xmlns:ds="http://schemas.openxmlformats.org/officeDocument/2006/customXml" ds:itemID="{C77266DA-73D4-4E0A-A69F-F66D929A686B}">
+<ds:datastoreItem xmlns:ds="http://schemas.openxmlformats.org/officeDocument/2006/customXml" ds:itemID="{C83DE543-2C24-4F01-BFB5-D8D7927F81BF}">
   <ds:schemaRefs>
     <ds:schemaRef ds:uri="http://schemas.openxmlformats.org/officeDocument/2006/bibliography"/>
   </ds:schemaRefs>

</xml_diff>

<commit_message>
Se actualiza readme.md, se crean valores por defecto reales y se documentan unas cositas
</commit_message>
<xml_diff>
--- a/Sistema de riego.docx
+++ b/Sistema de riego.docx
@@ -4,6 +4,7 @@
   <w:body>
     <w:p>
       <w:pPr>
+        <w:spacing w:line="240" w:lineRule="auto"/>
         <w:rPr>
           <w:b/>
         </w:rPr>
@@ -27,15 +28,26 @@
         <w:t xml:space="preserve"> </w:t>
       </w:r>
     </w:p>
-    <w:p/>
-    <w:p>
+    <w:p>
+      <w:pPr>
+        <w:spacing w:line="240" w:lineRule="auto"/>
+      </w:pPr>
       <w:r>
         <w:t xml:space="preserve">Sistema de riego automatizado creado para solucionar mi problema con las plantas. </w:t>
       </w:r>
     </w:p>
     <w:p>
-      <w:r>
-        <w:t>Lo hice un poco más abstracto para que pudiera ser usado por otra persona fácilmente.</w:t>
+      <w:pPr>
+        <w:spacing w:line="240" w:lineRule="auto"/>
+      </w:pPr>
+      <w:r>
+        <w:t xml:space="preserve">Lo hice un poco más abstracto para que pudiera ser usado </w:t>
+      </w:r>
+      <w:r>
+        <w:t xml:space="preserve">fácilmente </w:t>
+      </w:r>
+      <w:r>
+        <w:t>por otra persona.</w:t>
       </w:r>
     </w:p>
     <w:p>
@@ -45,12 +57,11 @@
           <w:ilvl w:val="0"/>
           <w:numId w:val="1"/>
         </w:numPr>
+        <w:spacing w:line="240" w:lineRule="auto"/>
       </w:pPr>
       <w:r>
         <w:t>Interfaz</w:t>
       </w:r>
-      <w:bookmarkStart w:id="0" w:name="_GoBack"/>
-      <w:bookmarkEnd w:id="0"/>
       <w:r>
         <w:t xml:space="preserve"> web sencillo.</w:t>
       </w:r>
@@ -62,6 +73,7 @@
           <w:ilvl w:val="0"/>
           <w:numId w:val="1"/>
         </w:numPr>
+        <w:spacing w:line="240" w:lineRule="auto"/>
       </w:pPr>
       <w:proofErr w:type="spellStart"/>
       <w:r>
@@ -79,6 +91,7 @@
           <w:ilvl w:val="0"/>
           <w:numId w:val="1"/>
         </w:numPr>
+        <w:spacing w:line="240" w:lineRule="auto"/>
       </w:pPr>
       <w:r>
         <w:t>Posibilidad de crear tipos de plantas con diferentes humedades.</w:t>
@@ -91,6 +104,7 @@
           <w:ilvl w:val="0"/>
           <w:numId w:val="1"/>
         </w:numPr>
+        <w:spacing w:line="240" w:lineRule="auto"/>
       </w:pPr>
       <w:r>
         <w:t>3 macetas con plantas modificables.</w:t>
@@ -103,6 +117,7 @@
           <w:ilvl w:val="0"/>
           <w:numId w:val="1"/>
         </w:numPr>
+        <w:spacing w:line="240" w:lineRule="auto"/>
       </w:pPr>
       <w:r>
         <w:t>Envió de correo electrónico (Encender Arduino, Nivel agua bajo, Temperatura extremas, riego, etc.)</w:t>
@@ -115,6 +130,7 @@
           <w:ilvl w:val="0"/>
           <w:numId w:val="1"/>
         </w:numPr>
+        <w:spacing w:line="240" w:lineRule="auto"/>
       </w:pPr>
       <w:r>
         <w:t xml:space="preserve">Modificación fácil de valores de riego (Iluminación mínima, máxima, </w:t>
@@ -135,6 +151,7 @@
           <w:ilvl w:val="0"/>
           <w:numId w:val="1"/>
         </w:numPr>
+        <w:spacing w:line="240" w:lineRule="auto"/>
       </w:pPr>
       <w:r>
         <w:t>Creación de registros diario con el valor de los sensores.</w:t>
@@ -147,6 +164,7 @@
           <w:ilvl w:val="0"/>
           <w:numId w:val="1"/>
         </w:numPr>
+        <w:spacing w:line="240" w:lineRule="auto"/>
       </w:pPr>
       <w:proofErr w:type="spellStart"/>
       <w:r>
@@ -164,6 +182,7 @@
           <w:ilvl w:val="0"/>
           <w:numId w:val="1"/>
         </w:numPr>
+        <w:spacing w:line="240" w:lineRule="auto"/>
       </w:pPr>
       <w:r>
         <w:t xml:space="preserve">Permanencia de datos con </w:t>
@@ -181,6 +200,7 @@
           <w:ilvl w:val="0"/>
           <w:numId w:val="1"/>
         </w:numPr>
+        <w:spacing w:line="240" w:lineRule="auto"/>
       </w:pPr>
       <w:r>
         <w:t xml:space="preserve">Órdenes directas desde </w:t>
@@ -201,6 +221,7 @@
           <w:ilvl w:val="0"/>
           <w:numId w:val="1"/>
         </w:numPr>
+        <w:spacing w:line="240" w:lineRule="auto"/>
       </w:pPr>
       <w:r>
         <w:t>Diagrama de instalación</w:t>
@@ -222,6 +243,7 @@
     </w:p>
     <w:p>
       <w:pPr>
+        <w:spacing w:line="240" w:lineRule="auto"/>
         <w:rPr>
           <w:b/>
         </w:rPr>
@@ -241,6 +263,7 @@
     </w:p>
     <w:p>
       <w:pPr>
+        <w:spacing w:line="240" w:lineRule="auto"/>
         <w:ind w:left="708"/>
       </w:pPr>
       <w:r>
@@ -252,11 +275,18 @@
       </w:r>
       <w:proofErr w:type="gramEnd"/>
       <w:r>
-        <w:t xml:space="preserve"> Valores ()</w:t>
-      </w:r>
-    </w:p>
-    <w:p>
-      <w:pPr>
+        <w:t xml:space="preserve"> Valores (</w:t>
+      </w:r>
+      <w:r>
+        <w:t>0-400</w:t>
+      </w:r>
+      <w:r>
+        <w:t>)</w:t>
+      </w:r>
+    </w:p>
+    <w:p>
+      <w:pPr>
+        <w:spacing w:line="240" w:lineRule="auto"/>
         <w:ind w:left="708"/>
       </w:pPr>
       <w:proofErr w:type="gramStart"/>
@@ -265,11 +295,18 @@
       </w:r>
       <w:proofErr w:type="gramEnd"/>
       <w:r>
-        <w:t xml:space="preserve"> Valores ()</w:t>
-      </w:r>
-    </w:p>
-    <w:p>
-      <w:pPr>
+        <w:t xml:space="preserve"> Valores (</w:t>
+      </w:r>
+      <w:r>
+        <w:t>0-1000</w:t>
+      </w:r>
+      <w:r>
+        <w:t>)</w:t>
+      </w:r>
+    </w:p>
+    <w:p>
+      <w:pPr>
+        <w:spacing w:line="240" w:lineRule="auto"/>
         <w:ind w:left="708"/>
       </w:pPr>
       <w:r>
@@ -286,6 +323,7 @@
     </w:p>
     <w:p>
       <w:pPr>
+        <w:spacing w:line="240" w:lineRule="auto"/>
         <w:ind w:left="708"/>
       </w:pPr>
       <w:r>
@@ -302,6 +340,7 @@
     </w:p>
     <w:p>
       <w:pPr>
+        <w:spacing w:line="240" w:lineRule="auto"/>
         <w:ind w:left="708"/>
       </w:pPr>
       <w:r>
@@ -318,6 +357,7 @@
     </w:p>
     <w:p>
       <w:pPr>
+        <w:spacing w:line="240" w:lineRule="auto"/>
         <w:ind w:left="708"/>
       </w:pPr>
       <w:proofErr w:type="spellStart"/>
@@ -334,11 +374,18 @@
       </w:r>
       <w:proofErr w:type="gramEnd"/>
       <w:r>
-        <w:t xml:space="preserve"> Valores ()</w:t>
-      </w:r>
-    </w:p>
-    <w:p>
-      <w:pPr>
+        <w:t xml:space="preserve"> Valores (</w:t>
+      </w:r>
+      <w:r>
+        <w:t>0-100</w:t>
+      </w:r>
+      <w:r>
+        <w:t>)</w:t>
+      </w:r>
+    </w:p>
+    <w:p>
+      <w:pPr>
+        <w:spacing w:line="240" w:lineRule="auto"/>
         <w:ind w:left="708"/>
       </w:pPr>
       <w:r>
@@ -355,24 +402,187 @@
     </w:p>
     <w:p>
       <w:pPr>
+        <w:spacing w:line="240" w:lineRule="auto"/>
         <w:ind w:left="708"/>
       </w:pPr>
     </w:p>
     <w:p>
       <w:pPr>
-        <w:rPr>
-          <w:b/>
-        </w:rPr>
-      </w:pPr>
-      <w:r>
-        <w:rPr>
-          <w:b/>
-        </w:rPr>
+        <w:spacing w:line="240" w:lineRule="auto"/>
+        <w:rPr>
+          <w:b/>
+        </w:rPr>
+      </w:pPr>
+      <w:r>
+        <w:rPr>
+          <w:b/>
+        </w:rPr>
+        <w:t>VALORES DE RIEGO INICIALES Y POR DEFECTO</w:t>
+      </w:r>
+    </w:p>
+    <w:p>
+      <w:pPr>
+        <w:spacing w:line="240" w:lineRule="auto"/>
+      </w:pPr>
+      <w:r>
+        <w:tab/>
+        <w:t xml:space="preserve">En </w:t>
+      </w:r>
+      <w:r>
+        <w:t xml:space="preserve">el </w:t>
+      </w:r>
+      <w:r>
+        <w:t xml:space="preserve">caso que se </w:t>
+      </w:r>
+      <w:r>
+        <w:t>pierda</w:t>
+      </w:r>
+      <w:r>
+        <w:t xml:space="preserve"> conexión con la base de datos, no se configuraran otros valores de riego a los que tiene por defecto riem0n o no se encuentre conectado al ordenador tomara los siguientes valores.</w:t>
+      </w:r>
+    </w:p>
+    <w:p>
+      <w:pPr>
+        <w:spacing w:line="240" w:lineRule="auto"/>
+        <w:rPr>
+          <w:u w:val="single"/>
+        </w:rPr>
+      </w:pPr>
+      <w:proofErr w:type="spellStart"/>
+      <w:r>
+        <w:t>int</w:t>
+      </w:r>
+      <w:proofErr w:type="spellEnd"/>
+      <w:r>
+        <w:t xml:space="preserve"> NIVEL_AGUA_MIN = 200;</w:t>
+      </w:r>
+      <w:r>
+        <w:t>(Menor a 200 ya se encontraría en reserva)</w:t>
+      </w:r>
+    </w:p>
+    <w:p>
+      <w:pPr>
+        <w:spacing w:line="240" w:lineRule="auto"/>
+      </w:pPr>
+      <w:proofErr w:type="spellStart"/>
+      <w:r>
+        <w:t>int</w:t>
+      </w:r>
+      <w:proofErr w:type="spellEnd"/>
+      <w:r>
+        <w:t xml:space="preserve"> CLARIDAD_MIN = 420;</w:t>
+      </w:r>
+      <w:r>
+        <w:t>(iluminación tarde)</w:t>
+      </w:r>
+    </w:p>
+    <w:p>
+      <w:pPr>
+        <w:spacing w:line="240" w:lineRule="auto"/>
+      </w:pPr>
+      <w:proofErr w:type="spellStart"/>
+      <w:r>
+        <w:t>int</w:t>
+      </w:r>
+      <w:proofErr w:type="spellEnd"/>
+      <w:r>
+        <w:t xml:space="preserve"> CLARIDAD_MAX = 800;</w:t>
+      </w:r>
+      <w:r>
+        <w:t>(iluminación noche)</w:t>
+      </w:r>
+    </w:p>
+    <w:p>
+      <w:pPr>
+        <w:spacing w:line="240" w:lineRule="auto"/>
+      </w:pPr>
+      <w:proofErr w:type="spellStart"/>
+      <w:r>
+        <w:t>int</w:t>
+      </w:r>
+      <w:proofErr w:type="spellEnd"/>
+      <w:r>
+        <w:t xml:space="preserve"> TEMPERATURA_MIN = 15;</w:t>
+      </w:r>
+    </w:p>
+    <w:p>
+      <w:pPr>
+        <w:spacing w:line="240" w:lineRule="auto"/>
+      </w:pPr>
+      <w:proofErr w:type="spellStart"/>
+      <w:r>
+        <w:t>int</w:t>
+      </w:r>
+      <w:proofErr w:type="spellEnd"/>
+      <w:r>
+        <w:t xml:space="preserve"> TEMPERATURA_MAX = 40;</w:t>
+      </w:r>
+    </w:p>
+    <w:p>
+      <w:pPr>
+        <w:spacing w:line="240" w:lineRule="auto"/>
+      </w:pPr>
+      <w:proofErr w:type="spellStart"/>
+      <w:r>
+        <w:t>int</w:t>
+      </w:r>
+      <w:proofErr w:type="spellEnd"/>
+      <w:r>
+        <w:t xml:space="preserve"> HUMEDAD_MIN_PLANTA_1 = 45;</w:t>
+      </w:r>
+    </w:p>
+    <w:p>
+      <w:pPr>
+        <w:spacing w:line="240" w:lineRule="auto"/>
+      </w:pPr>
+      <w:proofErr w:type="spellStart"/>
+      <w:r>
+        <w:t>int</w:t>
+      </w:r>
+      <w:proofErr w:type="spellEnd"/>
+      <w:r>
+        <w:t xml:space="preserve"> HUMEDAD_MIN_PLANTA_2 = 45;</w:t>
+      </w:r>
+    </w:p>
+    <w:p>
+      <w:pPr>
+        <w:spacing w:line="240" w:lineRule="auto"/>
+      </w:pPr>
+      <w:proofErr w:type="spellStart"/>
+      <w:r>
+        <w:t>int</w:t>
+      </w:r>
+      <w:proofErr w:type="spellEnd"/>
+      <w:r>
+        <w:t xml:space="preserve"> HUMEDAD_MIN_PLANTA_3 = 45;</w:t>
+      </w:r>
+    </w:p>
+    <w:p>
+      <w:pPr>
+        <w:spacing w:line="240" w:lineRule="auto"/>
+        <w:rPr>
+          <w:b/>
+        </w:rPr>
+      </w:pPr>
+    </w:p>
+    <w:p>
+      <w:pPr>
+        <w:spacing w:line="240" w:lineRule="auto"/>
+        <w:rPr>
+          <w:b/>
+        </w:rPr>
+      </w:pPr>
+      <w:r>
+        <w:rPr>
+          <w:b/>
+        </w:rPr>
+        <w:lastRenderedPageBreak/>
         <w:t>INSTALACION:</w:t>
       </w:r>
     </w:p>
     <w:p>
       <w:pPr>
+        <w:spacing w:line="240" w:lineRule="auto"/>
         <w:rPr>
           <w:u w:val="single"/>
         </w:rPr>
@@ -392,13 +602,7 @@
     </w:p>
     <w:p>
       <w:pPr>
-        <w:rPr>
-          <w:b/>
-        </w:rPr>
-      </w:pPr>
-    </w:p>
-    <w:p>
-      <w:pPr>
+        <w:spacing w:line="240" w:lineRule="auto"/>
         <w:rPr>
           <w:b/>
           <w:u w:val="single"/>
@@ -418,16 +622,31 @@
       </w:r>
     </w:p>
     <w:p>
-      <w:r>
+      <w:pPr>
+        <w:spacing w:line="240" w:lineRule="auto"/>
+        <w:rPr>
+          <w:b/>
+        </w:rPr>
+      </w:pPr>
+      <w:r>
+        <w:rPr>
+          <w:b/>
+        </w:rPr>
         <w:t>Usuarios</w:t>
       </w:r>
     </w:p>
     <w:p>
+      <w:pPr>
+        <w:spacing w:line="240" w:lineRule="auto"/>
+      </w:pPr>
       <w:r>
         <w:t xml:space="preserve">(id INT AUTO_INCREMENT PRIMARY KEY, </w:t>
       </w:r>
     </w:p>
     <w:p>
+      <w:pPr>
+        <w:spacing w:line="240" w:lineRule="auto"/>
+      </w:pPr>
       <w:r>
         <w:t xml:space="preserve">usuario </w:t>
       </w:r>
@@ -446,6 +665,9 @@
       </w:r>
     </w:p>
     <w:p>
+      <w:pPr>
+        <w:spacing w:line="240" w:lineRule="auto"/>
+      </w:pPr>
       <w:proofErr w:type="spellStart"/>
       <w:r>
         <w:t>password</w:t>
@@ -470,478 +692,996 @@
     </w:p>
     <w:p>
       <w:pPr>
-        <w:rPr>
-          <w:lang w:val="en-US"/>
-        </w:rPr>
-      </w:pPr>
-    </w:p>
-    <w:p>
-      <w:pPr>
-        <w:rPr>
-          <w:lang w:val="en-US"/>
-        </w:rPr>
-      </w:pPr>
-    </w:p>
-    <w:p>
-      <w:pPr>
-        <w:rPr>
-          <w:lang w:val="en-US"/>
-        </w:rPr>
-      </w:pPr>
-      <w:proofErr w:type="spellStart"/>
-      <w:r>
-        <w:rPr>
-          <w:lang w:val="en-US"/>
+        <w:spacing w:line="240" w:lineRule="auto"/>
+        <w:rPr>
+          <w:lang w:val="en-US"/>
+        </w:rPr>
+      </w:pPr>
+    </w:p>
+    <w:p>
+      <w:pPr>
+        <w:spacing w:line="240" w:lineRule="auto"/>
+        <w:rPr>
+          <w:lang w:val="en-US"/>
+        </w:rPr>
+      </w:pPr>
+    </w:p>
+    <w:p>
+      <w:pPr>
+        <w:spacing w:line="240" w:lineRule="auto"/>
+        <w:rPr>
+          <w:b/>
+          <w:lang w:val="en-US"/>
+        </w:rPr>
+      </w:pPr>
+      <w:proofErr w:type="spellStart"/>
+      <w:r>
+        <w:rPr>
+          <w:b/>
+          <w:lang w:val="en-US"/>
+        </w:rPr>
+        <w:t>Plantas</w:t>
+      </w:r>
+      <w:proofErr w:type="spellEnd"/>
+    </w:p>
+    <w:p>
+      <w:pPr>
+        <w:spacing w:line="240" w:lineRule="auto"/>
+        <w:rPr>
+          <w:lang w:val="en-US"/>
+        </w:rPr>
+      </w:pPr>
+      <w:r>
+        <w:rPr>
+          <w:lang w:val="en-US"/>
+        </w:rPr>
+        <w:t>(id INT AUTO_INCREMENT PRIMARY KEY,</w:t>
+      </w:r>
+    </w:p>
+    <w:p>
+      <w:pPr>
+        <w:spacing w:line="240" w:lineRule="auto"/>
+        <w:rPr>
+          <w:lang w:val="en-US"/>
+        </w:rPr>
+      </w:pPr>
+      <w:r>
+        <w:rPr>
+          <w:lang w:val="en-US"/>
+        </w:rPr>
+        <w:t xml:space="preserve"> </w:t>
+      </w:r>
+      <w:proofErr w:type="spellStart"/>
+      <w:r>
+        <w:rPr>
+          <w:lang w:val="en-US"/>
+        </w:rPr>
+        <w:t>maceta</w:t>
+      </w:r>
+      <w:proofErr w:type="spellEnd"/>
+      <w:r>
+        <w:rPr>
+          <w:lang w:val="en-US"/>
+        </w:rPr>
+        <w:t xml:space="preserve"> </w:t>
+      </w:r>
+      <w:proofErr w:type="gramStart"/>
+      <w:r>
+        <w:rPr>
+          <w:lang w:val="en-US"/>
+        </w:rPr>
+        <w:t>INT(</w:t>
+      </w:r>
+      <w:proofErr w:type="gramEnd"/>
+      <w:r>
+        <w:rPr>
+          <w:lang w:val="en-US"/>
+        </w:rPr>
+        <w:t xml:space="preserve">1) UNIQUE, </w:t>
+      </w:r>
+    </w:p>
+    <w:p>
+      <w:pPr>
+        <w:spacing w:line="240" w:lineRule="auto"/>
+        <w:rPr>
+          <w:lang w:val="en-US"/>
+        </w:rPr>
+      </w:pPr>
+      <w:r>
+        <w:rPr>
+          <w:lang w:val="en-US"/>
+        </w:rPr>
+        <w:t xml:space="preserve">planta </w:t>
+      </w:r>
+      <w:proofErr w:type="gramStart"/>
+      <w:r>
+        <w:rPr>
+          <w:lang w:val="en-US"/>
+        </w:rPr>
+        <w:t>varchar(</w:t>
+      </w:r>
+      <w:proofErr w:type="gramEnd"/>
+      <w:r>
+        <w:rPr>
+          <w:lang w:val="en-US"/>
+        </w:rPr>
+        <w:t xml:space="preserve">40), </w:t>
+      </w:r>
+    </w:p>
+    <w:p>
+      <w:pPr>
+        <w:spacing w:line="240" w:lineRule="auto"/>
+        <w:rPr>
+          <w:lang w:val="en-US"/>
+        </w:rPr>
+      </w:pPr>
+      <w:proofErr w:type="spellStart"/>
+      <w:r>
+        <w:rPr>
+          <w:lang w:val="en-US"/>
+        </w:rPr>
+        <w:t>humedad</w:t>
+      </w:r>
+      <w:proofErr w:type="spellEnd"/>
+      <w:r>
+        <w:rPr>
+          <w:lang w:val="en-US"/>
+        </w:rPr>
+        <w:t xml:space="preserve"> </w:t>
+      </w:r>
+      <w:proofErr w:type="gramStart"/>
+      <w:r>
+        <w:rPr>
+          <w:lang w:val="en-US"/>
+        </w:rPr>
+        <w:t>INT(</w:t>
+      </w:r>
+      <w:proofErr w:type="gramEnd"/>
+      <w:r>
+        <w:rPr>
+          <w:lang w:val="en-US"/>
+        </w:rPr>
+        <w:t xml:space="preserve">2), </w:t>
+      </w:r>
+    </w:p>
+    <w:p>
+      <w:pPr>
+        <w:spacing w:line="240" w:lineRule="auto"/>
+        <w:rPr>
+          <w:lang w:val="en-US"/>
+        </w:rPr>
+      </w:pPr>
+      <w:proofErr w:type="spellStart"/>
+      <w:r>
+        <w:rPr>
+          <w:lang w:val="en-US"/>
+        </w:rPr>
+        <w:t>notas</w:t>
+      </w:r>
+      <w:proofErr w:type="spellEnd"/>
+      <w:r>
+        <w:rPr>
+          <w:lang w:val="en-US"/>
+        </w:rPr>
+        <w:t xml:space="preserve"> </w:t>
+      </w:r>
+      <w:proofErr w:type="gramStart"/>
+      <w:r>
+        <w:rPr>
+          <w:lang w:val="en-US"/>
+        </w:rPr>
+        <w:t>varchar(</w:t>
+      </w:r>
+      <w:proofErr w:type="gramEnd"/>
+      <w:r>
+        <w:rPr>
+          <w:lang w:val="en-US"/>
+        </w:rPr>
+        <w:t xml:space="preserve">120), </w:t>
+      </w:r>
+    </w:p>
+    <w:p>
+      <w:pPr>
+        <w:spacing w:line="240" w:lineRule="auto"/>
+        <w:rPr>
+          <w:lang w:val="en-US"/>
+        </w:rPr>
+      </w:pPr>
+      <w:r>
+        <w:rPr>
+          <w:lang w:val="en-US"/>
+        </w:rPr>
+        <w:t xml:space="preserve">imagen </w:t>
+      </w:r>
+      <w:proofErr w:type="gramStart"/>
+      <w:r>
+        <w:rPr>
+          <w:lang w:val="en-US"/>
+        </w:rPr>
+        <w:t>varchar(</w:t>
+      </w:r>
+      <w:proofErr w:type="gramEnd"/>
+      <w:r>
+        <w:rPr>
+          <w:lang w:val="en-US"/>
+        </w:rPr>
+        <w:t>120))')</w:t>
+      </w:r>
+    </w:p>
+    <w:p>
+      <w:pPr>
+        <w:spacing w:line="240" w:lineRule="auto"/>
+        <w:rPr>
+          <w:lang w:val="en-US"/>
+        </w:rPr>
+      </w:pPr>
+    </w:p>
+    <w:p>
+      <w:pPr>
+        <w:spacing w:line="240" w:lineRule="auto"/>
+        <w:rPr>
+          <w:b/>
+          <w:lang w:val="en-US"/>
+        </w:rPr>
+      </w:pPr>
+      <w:proofErr w:type="spellStart"/>
+      <w:r>
+        <w:rPr>
+          <w:b/>
+          <w:lang w:val="en-US"/>
+        </w:rPr>
+        <w:t>tipoPlanta</w:t>
+      </w:r>
+      <w:proofErr w:type="spellEnd"/>
+    </w:p>
+    <w:p>
+      <w:pPr>
+        <w:spacing w:line="240" w:lineRule="auto"/>
+      </w:pPr>
+      <w:r>
+        <w:t xml:space="preserve">(id INT AUTO_INCREMENT PRIMARY KEY, </w:t>
+      </w:r>
+    </w:p>
+    <w:p>
+      <w:pPr>
+        <w:spacing w:line="240" w:lineRule="auto"/>
+      </w:pPr>
+      <w:r>
+        <w:t xml:space="preserve">planta </w:t>
+      </w:r>
+      <w:proofErr w:type="spellStart"/>
+      <w:proofErr w:type="gramStart"/>
+      <w:r>
+        <w:t>varchar</w:t>
+      </w:r>
+      <w:proofErr w:type="spellEnd"/>
+      <w:r>
+        <w:t>(</w:t>
+      </w:r>
+      <w:proofErr w:type="gramEnd"/>
+      <w:r>
+        <w:t xml:space="preserve">40) UNIQUE, </w:t>
+      </w:r>
+    </w:p>
+    <w:p>
+      <w:pPr>
+        <w:spacing w:line="240" w:lineRule="auto"/>
+      </w:pPr>
+      <w:r>
+        <w:t xml:space="preserve">humedad </w:t>
+      </w:r>
+      <w:proofErr w:type="gramStart"/>
+      <w:r>
+        <w:t>INT(</w:t>
+      </w:r>
+      <w:proofErr w:type="gramEnd"/>
+      <w:r>
+        <w:t xml:space="preserve">2), </w:t>
+      </w:r>
+    </w:p>
+    <w:p>
+      <w:pPr>
+        <w:spacing w:line="240" w:lineRule="auto"/>
+      </w:pPr>
+      <w:r>
+        <w:t xml:space="preserve">notas </w:t>
+      </w:r>
+      <w:proofErr w:type="spellStart"/>
+      <w:proofErr w:type="gramStart"/>
+      <w:r>
+        <w:t>varchar</w:t>
+      </w:r>
+      <w:proofErr w:type="spellEnd"/>
+      <w:r>
+        <w:t>(</w:t>
+      </w:r>
+      <w:proofErr w:type="gramEnd"/>
+      <w:r>
+        <w:t xml:space="preserve">120), </w:t>
+      </w:r>
+    </w:p>
+    <w:p>
+      <w:pPr>
+        <w:spacing w:line="240" w:lineRule="auto"/>
+      </w:pPr>
+      <w:r>
+        <w:t xml:space="preserve">imagen </w:t>
+      </w:r>
+      <w:proofErr w:type="spellStart"/>
+      <w:proofErr w:type="gramStart"/>
+      <w:r>
+        <w:t>varchar</w:t>
+      </w:r>
+      <w:proofErr w:type="spellEnd"/>
+      <w:r>
+        <w:t>(</w:t>
+      </w:r>
+      <w:proofErr w:type="gramEnd"/>
+      <w:r>
+        <w:t>120))')</w:t>
+      </w:r>
+    </w:p>
+    <w:p>
+      <w:pPr>
+        <w:spacing w:line="240" w:lineRule="auto"/>
+      </w:pPr>
+    </w:p>
+    <w:p>
+      <w:pPr>
+        <w:spacing w:line="240" w:lineRule="auto"/>
+        <w:rPr>
+          <w:b/>
+        </w:rPr>
+      </w:pPr>
+      <w:r>
+        <w:rPr>
+          <w:b/>
+        </w:rPr>
+        <w:t>Mail</w:t>
+      </w:r>
+    </w:p>
+    <w:p>
+      <w:pPr>
+        <w:spacing w:line="240" w:lineRule="auto"/>
+      </w:pPr>
+      <w:r>
+        <w:t xml:space="preserve">(id INT AUTO_INCREMENT PRIMARY KEY, </w:t>
+      </w:r>
+    </w:p>
+    <w:p>
+      <w:pPr>
+        <w:spacing w:line="240" w:lineRule="auto"/>
+      </w:pPr>
+      <w:proofErr w:type="spellStart"/>
+      <w:r>
+        <w:t>service</w:t>
+      </w:r>
+      <w:proofErr w:type="spellEnd"/>
+      <w:r>
+        <w:t xml:space="preserve"> </w:t>
+      </w:r>
+      <w:proofErr w:type="spellStart"/>
+      <w:proofErr w:type="gramStart"/>
+      <w:r>
+        <w:t>varchar</w:t>
+      </w:r>
+      <w:proofErr w:type="spellEnd"/>
+      <w:r>
+        <w:t>(</w:t>
+      </w:r>
+      <w:proofErr w:type="gramEnd"/>
+      <w:r>
+        <w:t xml:space="preserve">40), </w:t>
+      </w:r>
+    </w:p>
+    <w:p>
+      <w:pPr>
+        <w:spacing w:line="240" w:lineRule="auto"/>
+      </w:pPr>
+      <w:r>
+        <w:t xml:space="preserve">usuario </w:t>
+      </w:r>
+      <w:proofErr w:type="spellStart"/>
+      <w:proofErr w:type="gramStart"/>
+      <w:r>
+        <w:t>varchar</w:t>
+      </w:r>
+      <w:proofErr w:type="spellEnd"/>
+      <w:r>
+        <w:t>(</w:t>
+      </w:r>
+      <w:proofErr w:type="gramEnd"/>
+      <w:r>
+        <w:t xml:space="preserve">40), </w:t>
+      </w:r>
+    </w:p>
+    <w:p>
+      <w:pPr>
+        <w:spacing w:line="240" w:lineRule="auto"/>
+      </w:pPr>
+      <w:proofErr w:type="spellStart"/>
+      <w:r>
+        <w:t>pass</w:t>
+      </w:r>
+      <w:proofErr w:type="spellEnd"/>
+      <w:r>
+        <w:t xml:space="preserve"> </w:t>
+      </w:r>
+      <w:proofErr w:type="spellStart"/>
+      <w:proofErr w:type="gramStart"/>
+      <w:r>
+        <w:t>varchar</w:t>
+      </w:r>
+      <w:proofErr w:type="spellEnd"/>
+      <w:r>
+        <w:t>(</w:t>
+      </w:r>
+      <w:proofErr w:type="gramEnd"/>
+      <w:r>
+        <w:t xml:space="preserve">40), </w:t>
+      </w:r>
+    </w:p>
+    <w:p>
+      <w:pPr>
+        <w:spacing w:line="240" w:lineRule="auto"/>
+      </w:pPr>
+      <w:proofErr w:type="spellStart"/>
+      <w:r>
+        <w:t>fromMail</w:t>
+      </w:r>
+      <w:proofErr w:type="spellEnd"/>
+      <w:r>
+        <w:t xml:space="preserve"> </w:t>
+      </w:r>
+      <w:proofErr w:type="spellStart"/>
+      <w:proofErr w:type="gramStart"/>
+      <w:r>
+        <w:t>varchar</w:t>
+      </w:r>
+      <w:proofErr w:type="spellEnd"/>
+      <w:r>
+        <w:t>(</w:t>
+      </w:r>
+      <w:proofErr w:type="gramEnd"/>
+      <w:r>
+        <w:t xml:space="preserve">40), </w:t>
+      </w:r>
+    </w:p>
+    <w:p>
+      <w:pPr>
+        <w:spacing w:line="240" w:lineRule="auto"/>
+      </w:pPr>
+      <w:proofErr w:type="spellStart"/>
+      <w:r>
+        <w:t>toMail</w:t>
+      </w:r>
+      <w:proofErr w:type="spellEnd"/>
+      <w:r>
+        <w:t xml:space="preserve"> </w:t>
+      </w:r>
+      <w:proofErr w:type="spellStart"/>
+      <w:proofErr w:type="gramStart"/>
+      <w:r>
+        <w:t>varchar</w:t>
+      </w:r>
+      <w:proofErr w:type="spellEnd"/>
+      <w:r>
+        <w:t>(</w:t>
+      </w:r>
+      <w:proofErr w:type="gramEnd"/>
+      <w:r>
+        <w:t xml:space="preserve">120))')  </w:t>
+      </w:r>
+    </w:p>
+    <w:p>
+      <w:pPr>
+        <w:spacing w:line="240" w:lineRule="auto"/>
+      </w:pPr>
+    </w:p>
+    <w:p>
+      <w:pPr>
+        <w:spacing w:line="240" w:lineRule="auto"/>
+      </w:pPr>
+    </w:p>
+    <w:p>
+      <w:pPr>
+        <w:spacing w:line="240" w:lineRule="auto"/>
+        <w:rPr>
+          <w:b/>
+        </w:rPr>
+      </w:pPr>
+      <w:r>
+        <w:rPr>
+          <w:b/>
         </w:rPr>
         <w:lastRenderedPageBreak/>
-        <w:t>Plantas</w:t>
-      </w:r>
-      <w:proofErr w:type="spellEnd"/>
-    </w:p>
-    <w:p>
-      <w:pPr>
-        <w:rPr>
-          <w:lang w:val="en-US"/>
-        </w:rPr>
-      </w:pPr>
-      <w:r>
-        <w:rPr>
-          <w:lang w:val="en-US"/>
-        </w:rPr>
+        <w:t>Registro</w:t>
+      </w:r>
+    </w:p>
+    <w:p>
+      <w:pPr>
+        <w:spacing w:line="240" w:lineRule="auto"/>
+      </w:pPr>
+      <w:r>
+        <w:t xml:space="preserve">(id INT AUTO_INCREMENT PRIMARY KEY, </w:t>
+      </w:r>
+    </w:p>
+    <w:p>
+      <w:pPr>
+        <w:spacing w:line="240" w:lineRule="auto"/>
+      </w:pPr>
+      <w:r>
+        <w:t xml:space="preserve">fecha </w:t>
+      </w:r>
+      <w:proofErr w:type="spellStart"/>
+      <w:proofErr w:type="gramStart"/>
+      <w:r>
+        <w:t>varchar</w:t>
+      </w:r>
+      <w:proofErr w:type="spellEnd"/>
+      <w:r>
+        <w:t>(</w:t>
+      </w:r>
+      <w:proofErr w:type="gramEnd"/>
+      <w:r>
+        <w:t xml:space="preserve">10), </w:t>
+      </w:r>
+    </w:p>
+    <w:p>
+      <w:pPr>
+        <w:spacing w:line="240" w:lineRule="auto"/>
+      </w:pPr>
+      <w:r>
+        <w:t xml:space="preserve">hora </w:t>
+      </w:r>
+      <w:proofErr w:type="spellStart"/>
+      <w:proofErr w:type="gramStart"/>
+      <w:r>
+        <w:t>varchar</w:t>
+      </w:r>
+      <w:proofErr w:type="spellEnd"/>
+      <w:r>
+        <w:t>(</w:t>
+      </w:r>
+      <w:proofErr w:type="gramEnd"/>
+      <w:r>
+        <w:t xml:space="preserve">6), </w:t>
+      </w:r>
+    </w:p>
+    <w:p>
+      <w:pPr>
+        <w:spacing w:line="240" w:lineRule="auto"/>
+      </w:pPr>
+      <w:proofErr w:type="spellStart"/>
+      <w:r>
+        <w:t>nivelAgua</w:t>
+      </w:r>
+      <w:proofErr w:type="spellEnd"/>
+      <w:r>
+        <w:t xml:space="preserve"> INT, </w:t>
+      </w:r>
+    </w:p>
+    <w:p>
+      <w:pPr>
+        <w:spacing w:line="240" w:lineRule="auto"/>
+      </w:pPr>
+      <w:r>
+        <w:t xml:space="preserve">claridad INT, </w:t>
+      </w:r>
+    </w:p>
+    <w:p>
+      <w:pPr>
+        <w:spacing w:line="240" w:lineRule="auto"/>
+      </w:pPr>
+      <w:r>
+        <w:t xml:space="preserve">planta1 </w:t>
+      </w:r>
+      <w:proofErr w:type="spellStart"/>
+      <w:proofErr w:type="gramStart"/>
+      <w:r>
+        <w:t>varchar</w:t>
+      </w:r>
+      <w:proofErr w:type="spellEnd"/>
+      <w:r>
+        <w:t>(</w:t>
+      </w:r>
+      <w:proofErr w:type="gramEnd"/>
+      <w:r>
+        <w:t xml:space="preserve">40), </w:t>
+      </w:r>
+    </w:p>
+    <w:p>
+      <w:pPr>
+        <w:spacing w:line="240" w:lineRule="auto"/>
+      </w:pPr>
+      <w:r>
+        <w:t xml:space="preserve">humedadOptima1 INT, </w:t>
+      </w:r>
+    </w:p>
+    <w:p>
+      <w:pPr>
+        <w:spacing w:line="240" w:lineRule="auto"/>
+      </w:pPr>
+      <w:r>
+        <w:t>humedadPlanta1 INT,</w:t>
+      </w:r>
+    </w:p>
+    <w:p>
+      <w:pPr>
+        <w:spacing w:line="240" w:lineRule="auto"/>
+      </w:pPr>
+      <w:r>
+        <w:t xml:space="preserve">planta2 </w:t>
+      </w:r>
+      <w:proofErr w:type="spellStart"/>
+      <w:proofErr w:type="gramStart"/>
+      <w:r>
+        <w:t>varchar</w:t>
+      </w:r>
+      <w:proofErr w:type="spellEnd"/>
+      <w:r>
+        <w:t>(</w:t>
+      </w:r>
+      <w:proofErr w:type="gramEnd"/>
+      <w:r>
+        <w:t>40),</w:t>
+      </w:r>
+    </w:p>
+    <w:p>
+      <w:pPr>
+        <w:spacing w:line="240" w:lineRule="auto"/>
+      </w:pPr>
+      <w:r>
+        <w:t xml:space="preserve">humedadOptima2 INT, </w:t>
+      </w:r>
+    </w:p>
+    <w:p>
+      <w:pPr>
+        <w:spacing w:line="240" w:lineRule="auto"/>
+      </w:pPr>
+      <w:r>
+        <w:t xml:space="preserve">humedadPlanta2 INT, </w:t>
+      </w:r>
+    </w:p>
+    <w:p>
+      <w:pPr>
+        <w:spacing w:line="240" w:lineRule="auto"/>
+      </w:pPr>
+      <w:r>
+        <w:t xml:space="preserve">planta3 </w:t>
+      </w:r>
+      <w:proofErr w:type="spellStart"/>
+      <w:proofErr w:type="gramStart"/>
+      <w:r>
+        <w:t>varchar</w:t>
+      </w:r>
+      <w:proofErr w:type="spellEnd"/>
+      <w:r>
+        <w:t>(</w:t>
+      </w:r>
+      <w:proofErr w:type="gramEnd"/>
+      <w:r>
+        <w:t xml:space="preserve">40), </w:t>
+      </w:r>
+    </w:p>
+    <w:p>
+      <w:pPr>
+        <w:spacing w:line="240" w:lineRule="auto"/>
+      </w:pPr>
+      <w:r>
+        <w:t xml:space="preserve">humedadOptima3 INT, </w:t>
+      </w:r>
+    </w:p>
+    <w:p>
+      <w:pPr>
+        <w:spacing w:line="240" w:lineRule="auto"/>
+      </w:pPr>
+      <w:r>
+        <w:t xml:space="preserve">humedadPlanta3 INT, </w:t>
+      </w:r>
+    </w:p>
+    <w:p>
+      <w:pPr>
+        <w:spacing w:line="240" w:lineRule="auto"/>
+      </w:pPr>
+      <w:proofErr w:type="spellStart"/>
+      <w:r>
+        <w:t>humedadAmbiente</w:t>
+      </w:r>
+      <w:proofErr w:type="spellEnd"/>
+      <w:r>
+        <w:t xml:space="preserve"> INT, </w:t>
+      </w:r>
+    </w:p>
+    <w:p>
+      <w:pPr>
+        <w:spacing w:line="240" w:lineRule="auto"/>
+      </w:pPr>
+      <w:proofErr w:type="spellStart"/>
+      <w:r>
+        <w:t>tempAmbiente</w:t>
+      </w:r>
+      <w:proofErr w:type="spellEnd"/>
+      <w:r>
+        <w:t xml:space="preserve"> INT)')</w:t>
+      </w:r>
+    </w:p>
+    <w:p>
+      <w:pPr>
+        <w:spacing w:line="240" w:lineRule="auto"/>
+      </w:pPr>
+    </w:p>
+    <w:p>
+      <w:pPr>
+        <w:spacing w:line="240" w:lineRule="auto"/>
+        <w:rPr>
+          <w:b/>
+        </w:rPr>
+      </w:pPr>
+      <w:proofErr w:type="spellStart"/>
+      <w:r>
+        <w:rPr>
+          <w:b/>
+        </w:rPr>
+        <w:t>HorasRegistro</w:t>
+      </w:r>
+      <w:proofErr w:type="spellEnd"/>
+    </w:p>
+    <w:p>
+      <w:pPr>
+        <w:spacing w:line="240" w:lineRule="auto"/>
+      </w:pPr>
+      <w:r>
+        <w:t xml:space="preserve">(id INT AUTO_INCREMENT PRIMARY KEY, </w:t>
+      </w:r>
+    </w:p>
+    <w:p>
+      <w:pPr>
+        <w:spacing w:line="240" w:lineRule="auto"/>
+      </w:pPr>
+      <w:r>
+        <w:t xml:space="preserve">hora1 </w:t>
+      </w:r>
+      <w:proofErr w:type="spellStart"/>
+      <w:proofErr w:type="gramStart"/>
+      <w:r>
+        <w:t>varchar</w:t>
+      </w:r>
+      <w:proofErr w:type="spellEnd"/>
+      <w:r>
+        <w:t>(</w:t>
+      </w:r>
+      <w:proofErr w:type="gramEnd"/>
+      <w:r>
+        <w:t xml:space="preserve">20), </w:t>
+      </w:r>
+    </w:p>
+    <w:p>
+      <w:pPr>
+        <w:spacing w:line="240" w:lineRule="auto"/>
+      </w:pPr>
+      <w:r>
+        <w:t xml:space="preserve">hora2 </w:t>
+      </w:r>
+      <w:proofErr w:type="spellStart"/>
+      <w:proofErr w:type="gramStart"/>
+      <w:r>
+        <w:t>varchar</w:t>
+      </w:r>
+      <w:proofErr w:type="spellEnd"/>
+      <w:r>
+        <w:t>(</w:t>
+      </w:r>
+      <w:proofErr w:type="gramEnd"/>
+      <w:r>
+        <w:t xml:space="preserve">20), </w:t>
+      </w:r>
+    </w:p>
+    <w:p>
+      <w:pPr>
+        <w:spacing w:line="240" w:lineRule="auto"/>
+      </w:pPr>
+      <w:r>
+        <w:t xml:space="preserve">hora3 </w:t>
+      </w:r>
+      <w:proofErr w:type="spellStart"/>
+      <w:proofErr w:type="gramStart"/>
+      <w:r>
+        <w:t>varchar</w:t>
+      </w:r>
+      <w:proofErr w:type="spellEnd"/>
+      <w:r>
+        <w:t>(</w:t>
+      </w:r>
+      <w:proofErr w:type="gramEnd"/>
+      <w:r>
+        <w:t>20))')</w:t>
+      </w:r>
+    </w:p>
+    <w:p>
+      <w:pPr>
+        <w:spacing w:line="240" w:lineRule="auto"/>
+      </w:pPr>
+    </w:p>
+    <w:p>
+      <w:pPr>
+        <w:spacing w:line="240" w:lineRule="auto"/>
+        <w:rPr>
+          <w:b/>
+        </w:rPr>
+      </w:pPr>
+      <w:r>
+        <w:rPr>
+          <w:b/>
+        </w:rPr>
+        <w:t>Instalación</w:t>
+      </w:r>
+    </w:p>
+    <w:p>
+      <w:pPr>
+        <w:spacing w:line="240" w:lineRule="auto"/>
+      </w:pPr>
+      <w:r>
+        <w:t xml:space="preserve">(id INT AUTO_INCREMENT PRIMARY KEY, </w:t>
+      </w:r>
+    </w:p>
+    <w:p>
+      <w:pPr>
+        <w:spacing w:line="240" w:lineRule="auto"/>
+      </w:pPr>
+      <w:proofErr w:type="spellStart"/>
+      <w:r>
+        <w:t>usaMail</w:t>
+      </w:r>
+      <w:proofErr w:type="spellEnd"/>
+      <w:r>
+        <w:t xml:space="preserve"> </w:t>
+      </w:r>
+      <w:proofErr w:type="spellStart"/>
+      <w:proofErr w:type="gramStart"/>
+      <w:r>
+        <w:t>varchar</w:t>
+      </w:r>
+      <w:proofErr w:type="spellEnd"/>
+      <w:r>
+        <w:t>(</w:t>
+      </w:r>
+      <w:proofErr w:type="gramEnd"/>
+      <w:r>
+        <w:t>1),</w:t>
+      </w:r>
+    </w:p>
+    <w:p>
+      <w:pPr>
+        <w:spacing w:line="240" w:lineRule="auto"/>
+      </w:pPr>
+      <w:proofErr w:type="spellStart"/>
+      <w:r>
+        <w:t>usaRegistro</w:t>
+      </w:r>
+      <w:proofErr w:type="spellEnd"/>
+      <w:r>
+        <w:t xml:space="preserve"> </w:t>
+      </w:r>
+      <w:proofErr w:type="spellStart"/>
+      <w:proofErr w:type="gramStart"/>
+      <w:r>
+        <w:t>varchar</w:t>
+      </w:r>
+      <w:proofErr w:type="spellEnd"/>
+      <w:r>
+        <w:t>(</w:t>
+      </w:r>
+      <w:proofErr w:type="gramEnd"/>
+      <w:r>
+        <w:t xml:space="preserve">1))') </w:t>
+      </w:r>
+    </w:p>
+    <w:p>
+      <w:pPr>
+        <w:spacing w:line="240" w:lineRule="auto"/>
+      </w:pPr>
+      <w:r>
+        <w:t xml:space="preserve">   </w:t>
+      </w:r>
+    </w:p>
+    <w:p>
+      <w:pPr>
+        <w:spacing w:line="240" w:lineRule="auto"/>
+      </w:pPr>
+    </w:p>
+    <w:p>
+      <w:pPr>
+        <w:spacing w:line="240" w:lineRule="auto"/>
+      </w:pPr>
+    </w:p>
+    <w:p>
+      <w:pPr>
+        <w:spacing w:line="240" w:lineRule="auto"/>
+      </w:pPr>
+    </w:p>
+    <w:p>
+      <w:pPr>
+        <w:spacing w:line="240" w:lineRule="auto"/>
+      </w:pPr>
+    </w:p>
+    <w:p>
+      <w:pPr>
+        <w:spacing w:line="240" w:lineRule="auto"/>
+        <w:rPr>
+          <w:b/>
+        </w:rPr>
+      </w:pPr>
+      <w:proofErr w:type="spellStart"/>
+      <w:r>
+        <w:rPr>
+          <w:b/>
+        </w:rPr>
+        <w:lastRenderedPageBreak/>
+        <w:t>valoresParaRiego</w:t>
+      </w:r>
+      <w:proofErr w:type="spellEnd"/>
+    </w:p>
+    <w:p>
+      <w:pPr>
+        <w:spacing w:line="240" w:lineRule="auto"/>
+      </w:pPr>
+      <w:r>
         <w:t>(id INT AUTO_INCREMENT PRIMARY KEY,</w:t>
       </w:r>
     </w:p>
     <w:p>
       <w:pPr>
-        <w:rPr>
-          <w:lang w:val="en-US"/>
-        </w:rPr>
-      </w:pPr>
-      <w:r>
-        <w:rPr>
-          <w:lang w:val="en-US"/>
-        </w:rPr>
+        <w:spacing w:line="240" w:lineRule="auto"/>
+      </w:pPr>
+      <w:r>
         <w:t xml:space="preserve"> </w:t>
       </w:r>
       <w:proofErr w:type="spellStart"/>
       <w:r>
-        <w:rPr>
-          <w:lang w:val="en-US"/>
-        </w:rPr>
-        <w:t>maceta</w:t>
-      </w:r>
-      <w:proofErr w:type="spellEnd"/>
-      <w:r>
-        <w:rPr>
-          <w:lang w:val="en-US"/>
-        </w:rPr>
+        <w:t>nivelAguaMin</w:t>
+      </w:r>
+      <w:proofErr w:type="spellEnd"/>
+      <w:r>
+        <w:t xml:space="preserve"> INT, </w:t>
+      </w:r>
+    </w:p>
+    <w:p>
+      <w:pPr>
+        <w:spacing w:line="240" w:lineRule="auto"/>
+      </w:pPr>
+      <w:proofErr w:type="spellStart"/>
+      <w:r>
+        <w:t>claridadMin</w:t>
+      </w:r>
+      <w:proofErr w:type="spellEnd"/>
+      <w:r>
+        <w:t xml:space="preserve"> INT, </w:t>
+      </w:r>
+    </w:p>
+    <w:p>
+      <w:pPr>
+        <w:spacing w:line="240" w:lineRule="auto"/>
+      </w:pPr>
+      <w:proofErr w:type="spellStart"/>
+      <w:r>
+        <w:t>claridadMax</w:t>
+      </w:r>
+      <w:proofErr w:type="spellEnd"/>
+      <w:r>
+        <w:t xml:space="preserve"> INT,</w:t>
+      </w:r>
+    </w:p>
+    <w:p>
+      <w:pPr>
+        <w:spacing w:line="240" w:lineRule="auto"/>
+      </w:pPr>
+      <w:r>
         <w:t xml:space="preserve"> </w:t>
       </w:r>
-      <w:proofErr w:type="gramStart"/>
-      <w:r>
-        <w:rPr>
-          <w:lang w:val="en-US"/>
-        </w:rPr>
-        <w:t>INT(</w:t>
-      </w:r>
-      <w:proofErr w:type="gramEnd"/>
-      <w:r>
-        <w:rPr>
-          <w:lang w:val="en-US"/>
-        </w:rPr>
-        <w:t xml:space="preserve">1) UNIQUE, </w:t>
-      </w:r>
-    </w:p>
-    <w:p>
-      <w:pPr>
-        <w:rPr>
-          <w:lang w:val="en-US"/>
-        </w:rPr>
-      </w:pPr>
-      <w:r>
-        <w:rPr>
-          <w:lang w:val="en-US"/>
-        </w:rPr>
-        <w:t xml:space="preserve">planta </w:t>
-      </w:r>
-      <w:proofErr w:type="gramStart"/>
-      <w:r>
-        <w:rPr>
-          <w:lang w:val="en-US"/>
-        </w:rPr>
-        <w:t>varchar(</w:t>
-      </w:r>
-      <w:proofErr w:type="gramEnd"/>
-      <w:r>
-        <w:rPr>
-          <w:lang w:val="en-US"/>
-        </w:rPr>
-        <w:t xml:space="preserve">40), </w:t>
-      </w:r>
-    </w:p>
-    <w:p>
-      <w:pPr>
-        <w:rPr>
-          <w:lang w:val="en-US"/>
-        </w:rPr>
-      </w:pPr>
-      <w:proofErr w:type="spellStart"/>
-      <w:r>
-        <w:rPr>
-          <w:lang w:val="en-US"/>
-        </w:rPr>
-        <w:t>humedad</w:t>
-      </w:r>
-      <w:proofErr w:type="spellEnd"/>
-      <w:r>
-        <w:rPr>
-          <w:lang w:val="en-US"/>
-        </w:rPr>
-        <w:t xml:space="preserve"> </w:t>
-      </w:r>
-      <w:proofErr w:type="gramStart"/>
-      <w:r>
-        <w:rPr>
-          <w:lang w:val="en-US"/>
-        </w:rPr>
-        <w:t>INT(</w:t>
-      </w:r>
-      <w:proofErr w:type="gramEnd"/>
-      <w:r>
-        <w:rPr>
-          <w:lang w:val="en-US"/>
-        </w:rPr>
-        <w:t xml:space="preserve">2), </w:t>
-      </w:r>
-    </w:p>
-    <w:p>
-      <w:pPr>
-        <w:rPr>
-          <w:lang w:val="en-US"/>
-        </w:rPr>
-      </w:pPr>
-      <w:proofErr w:type="spellStart"/>
-      <w:r>
-        <w:rPr>
-          <w:lang w:val="en-US"/>
-        </w:rPr>
-        <w:t>notas</w:t>
-      </w:r>
-      <w:proofErr w:type="spellEnd"/>
-      <w:r>
-        <w:rPr>
-          <w:lang w:val="en-US"/>
-        </w:rPr>
-        <w:t xml:space="preserve"> </w:t>
-      </w:r>
-      <w:proofErr w:type="gramStart"/>
-      <w:r>
-        <w:rPr>
-          <w:lang w:val="en-US"/>
-        </w:rPr>
-        <w:t>varchar(</w:t>
-      </w:r>
-      <w:proofErr w:type="gramEnd"/>
-      <w:r>
-        <w:rPr>
-          <w:lang w:val="en-US"/>
-        </w:rPr>
-        <w:t xml:space="preserve">120), </w:t>
-      </w:r>
-    </w:p>
-    <w:p>
-      <w:pPr>
-        <w:rPr>
-          <w:lang w:val="en-US"/>
-        </w:rPr>
-      </w:pPr>
-      <w:r>
-        <w:rPr>
-          <w:lang w:val="en-US"/>
-        </w:rPr>
-        <w:t xml:space="preserve">imagen </w:t>
-      </w:r>
-      <w:proofErr w:type="gramStart"/>
-      <w:r>
-        <w:rPr>
-          <w:lang w:val="en-US"/>
-        </w:rPr>
-        <w:t>varchar(</w:t>
-      </w:r>
-      <w:proofErr w:type="gramEnd"/>
-      <w:r>
-        <w:rPr>
-          <w:lang w:val="en-US"/>
-        </w:rPr>
-        <w:t>120))')</w:t>
-      </w:r>
-    </w:p>
-    <w:p>
-      <w:pPr>
-        <w:rPr>
-          <w:lang w:val="en-US"/>
-        </w:rPr>
-      </w:pPr>
-    </w:p>
-    <w:p>
-      <w:pPr>
-        <w:rPr>
-          <w:lang w:val="en-US"/>
-        </w:rPr>
-      </w:pPr>
-      <w:proofErr w:type="spellStart"/>
-      <w:r>
-        <w:rPr>
-          <w:lang w:val="en-US"/>
-        </w:rPr>
-        <w:t>tipoPlanta</w:t>
-      </w:r>
-      <w:proofErr w:type="spellEnd"/>
-    </w:p>
-    <w:p>
-      <w:r>
-        <w:t xml:space="preserve">(id INT AUTO_INCREMENT PRIMARY KEY, </w:t>
-      </w:r>
-    </w:p>
-    <w:p>
-      <w:r>
-        <w:t xml:space="preserve">planta </w:t>
-      </w:r>
-      <w:proofErr w:type="spellStart"/>
-      <w:proofErr w:type="gramStart"/>
-      <w:r>
-        <w:t>varchar</w:t>
-      </w:r>
-      <w:proofErr w:type="spellEnd"/>
-      <w:r>
-        <w:t>(</w:t>
-      </w:r>
-      <w:proofErr w:type="gramEnd"/>
-      <w:r>
-        <w:t xml:space="preserve">40) UNIQUE, </w:t>
-      </w:r>
-    </w:p>
-    <w:p>
-      <w:r>
-        <w:t xml:space="preserve">humedad </w:t>
-      </w:r>
-      <w:proofErr w:type="gramStart"/>
-      <w:r>
-        <w:t>INT(</w:t>
-      </w:r>
-      <w:proofErr w:type="gramEnd"/>
-      <w:r>
-        <w:t xml:space="preserve">2), </w:t>
-      </w:r>
-    </w:p>
-    <w:p>
-      <w:r>
-        <w:t xml:space="preserve">notas </w:t>
-      </w:r>
-      <w:proofErr w:type="spellStart"/>
-      <w:proofErr w:type="gramStart"/>
-      <w:r>
-        <w:t>varchar</w:t>
-      </w:r>
-      <w:proofErr w:type="spellEnd"/>
-      <w:r>
-        <w:t>(</w:t>
-      </w:r>
-      <w:proofErr w:type="gramEnd"/>
-      <w:r>
-        <w:t xml:space="preserve">120), </w:t>
-      </w:r>
-    </w:p>
-    <w:p>
-      <w:r>
-        <w:t xml:space="preserve">imagen </w:t>
-      </w:r>
-      <w:proofErr w:type="spellStart"/>
-      <w:proofErr w:type="gramStart"/>
-      <w:r>
-        <w:t>varchar</w:t>
-      </w:r>
-      <w:proofErr w:type="spellEnd"/>
-      <w:r>
-        <w:t>(</w:t>
-      </w:r>
-      <w:proofErr w:type="gramEnd"/>
-      <w:r>
-        <w:t>120))')</w:t>
-      </w:r>
-    </w:p>
-    <w:p/>
-    <w:p>
-      <w:r>
-        <w:t>Mail</w:t>
-      </w:r>
-    </w:p>
-    <w:p>
-      <w:r>
-        <w:t xml:space="preserve">(id INT AUTO_INCREMENT PRIMARY KEY, </w:t>
-      </w:r>
-    </w:p>
-    <w:p>
-      <w:proofErr w:type="spellStart"/>
-      <w:r>
-        <w:t>service</w:t>
-      </w:r>
-      <w:proofErr w:type="spellEnd"/>
-      <w:r>
-        <w:t xml:space="preserve"> </w:t>
-      </w:r>
-      <w:proofErr w:type="spellStart"/>
-      <w:proofErr w:type="gramStart"/>
-      <w:r>
-        <w:t>varchar</w:t>
-      </w:r>
-      <w:proofErr w:type="spellEnd"/>
-      <w:r>
-        <w:t>(</w:t>
-      </w:r>
-      <w:proofErr w:type="gramEnd"/>
-      <w:r>
-        <w:t xml:space="preserve">40), </w:t>
-      </w:r>
-    </w:p>
-    <w:p>
-      <w:r>
-        <w:t xml:space="preserve">usuario </w:t>
-      </w:r>
-      <w:proofErr w:type="spellStart"/>
-      <w:proofErr w:type="gramStart"/>
-      <w:r>
-        <w:t>varchar</w:t>
-      </w:r>
-      <w:proofErr w:type="spellEnd"/>
-      <w:r>
-        <w:t>(</w:t>
-      </w:r>
-      <w:proofErr w:type="gramEnd"/>
-      <w:r>
-        <w:t xml:space="preserve">40), </w:t>
-      </w:r>
-    </w:p>
-    <w:p>
-      <w:proofErr w:type="spellStart"/>
-      <w:r>
-        <w:t>pass</w:t>
-      </w:r>
-      <w:proofErr w:type="spellEnd"/>
-      <w:r>
-        <w:t xml:space="preserve"> </w:t>
-      </w:r>
-      <w:proofErr w:type="spellStart"/>
-      <w:proofErr w:type="gramStart"/>
-      <w:r>
-        <w:t>varchar</w:t>
-      </w:r>
-      <w:proofErr w:type="spellEnd"/>
-      <w:r>
-        <w:t>(</w:t>
-      </w:r>
-      <w:proofErr w:type="gramEnd"/>
-      <w:r>
-        <w:t xml:space="preserve">40), </w:t>
-      </w:r>
-    </w:p>
-    <w:p>
-      <w:proofErr w:type="spellStart"/>
-      <w:r>
-        <w:t>fromMail</w:t>
-      </w:r>
-      <w:proofErr w:type="spellEnd"/>
-      <w:r>
-        <w:t xml:space="preserve"> </w:t>
-      </w:r>
-      <w:proofErr w:type="spellStart"/>
-      <w:proofErr w:type="gramStart"/>
-      <w:r>
-        <w:t>varchar</w:t>
-      </w:r>
-      <w:proofErr w:type="spellEnd"/>
-      <w:r>
-        <w:t>(</w:t>
-      </w:r>
-      <w:proofErr w:type="gramEnd"/>
-      <w:r>
-        <w:t xml:space="preserve">40), </w:t>
-      </w:r>
-    </w:p>
-    <w:p>
-      <w:proofErr w:type="spellStart"/>
-      <w:r>
-        <w:t>toMail</w:t>
-      </w:r>
-      <w:proofErr w:type="spellEnd"/>
-      <w:r>
-        <w:t xml:space="preserve"> </w:t>
-      </w:r>
-      <w:proofErr w:type="spellStart"/>
-      <w:proofErr w:type="gramStart"/>
-      <w:r>
-        <w:t>varchar</w:t>
-      </w:r>
-      <w:proofErr w:type="spellEnd"/>
-      <w:r>
-        <w:t>(</w:t>
-      </w:r>
-      <w:proofErr w:type="gramEnd"/>
-      <w:r>
-        <w:t xml:space="preserve">120))')  </w:t>
-      </w:r>
-    </w:p>
-    <w:p/>
-    <w:p>
-      <w:r>
-        <w:t>Registro</w:t>
-      </w:r>
-    </w:p>
-    <w:p>
-      <w:r>
-        <w:t xml:space="preserve">(id INT AUTO_INCREMENT PRIMARY KEY, </w:t>
-      </w:r>
-    </w:p>
-    <w:p>
-      <w:r>
-        <w:t xml:space="preserve">fecha </w:t>
-      </w:r>
-      <w:proofErr w:type="spellStart"/>
-      <w:proofErr w:type="gramStart"/>
-      <w:r>
-        <w:t>varchar</w:t>
-      </w:r>
-      <w:proofErr w:type="spellEnd"/>
-      <w:r>
-        <w:t>(</w:t>
-      </w:r>
-      <w:proofErr w:type="gramEnd"/>
-      <w:r>
-        <w:t xml:space="preserve">10), </w:t>
-      </w:r>
-    </w:p>
-    <w:p>
-      <w:r>
-        <w:t xml:space="preserve">hora </w:t>
-      </w:r>
-      <w:proofErr w:type="spellStart"/>
-      <w:proofErr w:type="gramStart"/>
-      <w:r>
-        <w:t>varchar</w:t>
-      </w:r>
-      <w:proofErr w:type="spellEnd"/>
-      <w:r>
-        <w:t>(</w:t>
-      </w:r>
-      <w:proofErr w:type="gramEnd"/>
-      <w:r>
-        <w:t xml:space="preserve">6), </w:t>
-      </w:r>
-    </w:p>
-    <w:p>
-      <w:proofErr w:type="spellStart"/>
-      <w:r>
-        <w:t>nivelAgua</w:t>
+      <w:proofErr w:type="spellStart"/>
+      <w:r>
+        <w:t>tempMin</w:t>
       </w:r>
       <w:proofErr w:type="spellEnd"/>
       <w:r>
@@ -949,344 +1689,67 @@
       </w:r>
     </w:p>
     <w:p>
-      <w:r>
-        <w:t xml:space="preserve">claridad INT, </w:t>
-      </w:r>
-    </w:p>
-    <w:p>
-      <w:r>
-        <w:t xml:space="preserve">planta1 </w:t>
-      </w:r>
-      <w:proofErr w:type="spellStart"/>
-      <w:proofErr w:type="gramStart"/>
-      <w:r>
-        <w:t>varchar</w:t>
-      </w:r>
-      <w:proofErr w:type="spellEnd"/>
-      <w:r>
-        <w:t>(</w:t>
-      </w:r>
-      <w:proofErr w:type="gramEnd"/>
-      <w:r>
-        <w:t xml:space="preserve">40), </w:t>
-      </w:r>
-    </w:p>
-    <w:p>
-      <w:r>
-        <w:t xml:space="preserve">humedadOptima1 INT, </w:t>
-      </w:r>
-    </w:p>
-    <w:p>
-      <w:r>
-        <w:lastRenderedPageBreak/>
-        <w:t>humedadPlanta1 INT,</w:t>
-      </w:r>
-    </w:p>
-    <w:p>
-      <w:r>
-        <w:t xml:space="preserve">planta2 </w:t>
-      </w:r>
-      <w:proofErr w:type="spellStart"/>
-      <w:proofErr w:type="gramStart"/>
-      <w:r>
-        <w:t>varchar</w:t>
-      </w:r>
-      <w:proofErr w:type="spellEnd"/>
-      <w:r>
-        <w:t>(</w:t>
-      </w:r>
-      <w:proofErr w:type="gramEnd"/>
-      <w:r>
-        <w:t>40),</w:t>
-      </w:r>
-    </w:p>
-    <w:p>
-      <w:r>
-        <w:t xml:space="preserve">humedadOptima2 INT, </w:t>
-      </w:r>
-    </w:p>
-    <w:p>
+      <w:pPr>
+        <w:spacing w:line="240" w:lineRule="auto"/>
+      </w:pPr>
+      <w:proofErr w:type="spellStart"/>
+      <w:r>
+        <w:t>tempMax</w:t>
+      </w:r>
+      <w:proofErr w:type="spellEnd"/>
+      <w:r>
+        <w:t xml:space="preserve"> INT, </w:t>
+      </w:r>
+    </w:p>
+    <w:p>
+      <w:pPr>
+        <w:spacing w:line="240" w:lineRule="auto"/>
+      </w:pPr>
+      <w:r>
+        <w:t xml:space="preserve">humedadPlanta1 INT, </w:t>
+      </w:r>
+    </w:p>
+    <w:p>
+      <w:pPr>
+        <w:spacing w:line="240" w:lineRule="auto"/>
+      </w:pPr>
       <w:r>
         <w:t xml:space="preserve">humedadPlanta2 INT, </w:t>
       </w:r>
     </w:p>
     <w:p>
-      <w:r>
-        <w:t xml:space="preserve">planta3 </w:t>
-      </w:r>
-      <w:proofErr w:type="spellStart"/>
-      <w:proofErr w:type="gramStart"/>
-      <w:r>
-        <w:t>varchar</w:t>
-      </w:r>
-      <w:proofErr w:type="spellEnd"/>
-      <w:r>
-        <w:t>(</w:t>
-      </w:r>
-      <w:proofErr w:type="gramEnd"/>
-      <w:r>
-        <w:t xml:space="preserve">40), </w:t>
-      </w:r>
-    </w:p>
-    <w:p>
-      <w:r>
-        <w:t xml:space="preserve">humedadOptima3 INT, </w:t>
-      </w:r>
-    </w:p>
-    <w:p>
-      <w:r>
-        <w:t xml:space="preserve">humedadPlanta3 INT, </w:t>
-      </w:r>
-    </w:p>
-    <w:p>
-      <w:proofErr w:type="spellStart"/>
-      <w:r>
-        <w:t>humedadAmbiente</w:t>
-      </w:r>
-      <w:proofErr w:type="spellEnd"/>
-      <w:r>
-        <w:t xml:space="preserve"> INT, </w:t>
-      </w:r>
-    </w:p>
-    <w:p>
-      <w:proofErr w:type="spellStart"/>
-      <w:r>
-        <w:t>tempAmbiente</w:t>
-      </w:r>
-      <w:proofErr w:type="spellEnd"/>
-      <w:r>
-        <w:t xml:space="preserve"> INT)')</w:t>
-      </w:r>
-    </w:p>
-    <w:p/>
-    <w:p>
-      <w:proofErr w:type="spellStart"/>
-      <w:r>
-        <w:t>HorasRegistro</w:t>
-      </w:r>
-      <w:proofErr w:type="spellEnd"/>
-    </w:p>
-    <w:p>
-      <w:r>
-        <w:t xml:space="preserve">(id INT AUTO_INCREMENT PRIMARY KEY, </w:t>
-      </w:r>
-    </w:p>
-    <w:p>
-      <w:r>
-        <w:t xml:space="preserve">hora1 </w:t>
-      </w:r>
-      <w:proofErr w:type="spellStart"/>
-      <w:proofErr w:type="gramStart"/>
-      <w:r>
-        <w:t>varchar</w:t>
-      </w:r>
-      <w:proofErr w:type="spellEnd"/>
-      <w:r>
-        <w:t>(</w:t>
-      </w:r>
-      <w:proofErr w:type="gramEnd"/>
-      <w:r>
-        <w:t xml:space="preserve">20), </w:t>
-      </w:r>
-    </w:p>
-    <w:p>
-      <w:r>
-        <w:t xml:space="preserve">hora2 </w:t>
-      </w:r>
-      <w:proofErr w:type="spellStart"/>
-      <w:proofErr w:type="gramStart"/>
-      <w:r>
-        <w:t>varchar</w:t>
-      </w:r>
-      <w:proofErr w:type="spellEnd"/>
-      <w:r>
-        <w:t>(</w:t>
-      </w:r>
-      <w:proofErr w:type="gramEnd"/>
-      <w:r>
-        <w:t xml:space="preserve">20), </w:t>
-      </w:r>
-    </w:p>
-    <w:p>
-      <w:r>
-        <w:t xml:space="preserve">hora3 </w:t>
-      </w:r>
-      <w:proofErr w:type="spellStart"/>
-      <w:proofErr w:type="gramStart"/>
-      <w:r>
-        <w:t>varchar</w:t>
-      </w:r>
-      <w:proofErr w:type="spellEnd"/>
-      <w:r>
-        <w:t>(</w:t>
-      </w:r>
-      <w:proofErr w:type="gramEnd"/>
-      <w:r>
-        <w:t>20))')</w:t>
-      </w:r>
-    </w:p>
-    <w:p/>
-    <w:p>
-      <w:r>
-        <w:t>Instalación</w:t>
-      </w:r>
-    </w:p>
-    <w:p>
-      <w:r>
-        <w:t xml:space="preserve">(id INT AUTO_INCREMENT PRIMARY KEY, </w:t>
-      </w:r>
-    </w:p>
-    <w:p>
-      <w:proofErr w:type="spellStart"/>
-      <w:r>
-        <w:t>usaMail</w:t>
-      </w:r>
-      <w:proofErr w:type="spellEnd"/>
-      <w:r>
-        <w:t xml:space="preserve"> </w:t>
-      </w:r>
-      <w:proofErr w:type="spellStart"/>
-      <w:proofErr w:type="gramStart"/>
-      <w:r>
-        <w:t>varchar</w:t>
-      </w:r>
-      <w:proofErr w:type="spellEnd"/>
-      <w:r>
-        <w:t>(</w:t>
-      </w:r>
-      <w:proofErr w:type="gramEnd"/>
-      <w:r>
-        <w:t>1),</w:t>
-      </w:r>
-    </w:p>
-    <w:p>
-      <w:proofErr w:type="spellStart"/>
-      <w:r>
-        <w:t>usaRegistro</w:t>
-      </w:r>
-      <w:proofErr w:type="spellEnd"/>
-      <w:r>
-        <w:t xml:space="preserve"> </w:t>
-      </w:r>
-      <w:proofErr w:type="spellStart"/>
-      <w:proofErr w:type="gramStart"/>
-      <w:r>
-        <w:t>varchar</w:t>
-      </w:r>
-      <w:proofErr w:type="spellEnd"/>
-      <w:r>
-        <w:t>(</w:t>
-      </w:r>
-      <w:proofErr w:type="gramEnd"/>
-      <w:r>
-        <w:t xml:space="preserve">1))') </w:t>
-      </w:r>
-    </w:p>
-    <w:p>
-      <w:r>
-        <w:t xml:space="preserve">   </w:t>
-      </w:r>
-    </w:p>
-    <w:p>
-      <w:proofErr w:type="spellStart"/>
-      <w:r>
-        <w:t>valoresParaRiego</w:t>
-      </w:r>
-      <w:proofErr w:type="spellEnd"/>
-    </w:p>
-    <w:p>
-      <w:r>
-        <w:t>(id INT AUTO_INCREMENT PRIMARY KEY,</w:t>
-      </w:r>
-    </w:p>
-    <w:p>
-      <w:r>
-        <w:t xml:space="preserve"> </w:t>
-      </w:r>
-      <w:proofErr w:type="spellStart"/>
-      <w:r>
-        <w:t>nivelAguaMin</w:t>
-      </w:r>
-      <w:proofErr w:type="spellEnd"/>
-      <w:r>
-        <w:t xml:space="preserve"> INT, </w:t>
-      </w:r>
-    </w:p>
-    <w:p>
-      <w:proofErr w:type="spellStart"/>
-      <w:r>
-        <w:t>claridadMin</w:t>
-      </w:r>
-      <w:proofErr w:type="spellEnd"/>
-      <w:r>
-        <w:t xml:space="preserve"> INT, </w:t>
-      </w:r>
-    </w:p>
-    <w:p>
-      <w:proofErr w:type="spellStart"/>
-      <w:r>
-        <w:t>claridadMax</w:t>
-      </w:r>
-      <w:proofErr w:type="spellEnd"/>
-      <w:r>
-        <w:t xml:space="preserve"> INT,</w:t>
-      </w:r>
-    </w:p>
-    <w:p>
-      <w:r>
-        <w:t xml:space="preserve"> </w:t>
-      </w:r>
-      <w:proofErr w:type="spellStart"/>
-      <w:r>
-        <w:t>tempMin</w:t>
-      </w:r>
-      <w:proofErr w:type="spellEnd"/>
-      <w:r>
-        <w:t xml:space="preserve"> INT, </w:t>
-      </w:r>
-    </w:p>
-    <w:p>
-      <w:proofErr w:type="spellStart"/>
-      <w:r>
-        <w:t>tempMax</w:t>
-      </w:r>
-      <w:proofErr w:type="spellEnd"/>
-      <w:r>
-        <w:t xml:space="preserve"> INT, </w:t>
-      </w:r>
-    </w:p>
-    <w:p>
-      <w:r>
-        <w:t xml:space="preserve">humedadPlanta1 INT, </w:t>
-      </w:r>
-    </w:p>
-    <w:p>
-      <w:r>
-        <w:t xml:space="preserve">humedadPlanta2 INT, </w:t>
-      </w:r>
-    </w:p>
-    <w:p>
+      <w:pPr>
+        <w:spacing w:line="240" w:lineRule="auto"/>
+      </w:pPr>
       <w:r>
         <w:t>humedadPlanta3 INT)')</w:t>
       </w:r>
     </w:p>
     <w:p>
       <w:pPr>
-        <w:rPr>
-          <w:b/>
-        </w:rPr>
-      </w:pPr>
-      <w:r>
-        <w:rPr>
-          <w:b/>
-        </w:rPr>
-        <w:lastRenderedPageBreak/>
+        <w:spacing w:line="240" w:lineRule="auto"/>
+        <w:rPr>
+          <w:b/>
+        </w:rPr>
+      </w:pPr>
+    </w:p>
+    <w:p>
+      <w:pPr>
+        <w:spacing w:line="240" w:lineRule="auto"/>
+        <w:rPr>
+          <w:b/>
+        </w:rPr>
+      </w:pPr>
+      <w:r>
+        <w:rPr>
+          <w:b/>
+        </w:rPr>
         <w:t xml:space="preserve">Variables de entorno </w:t>
       </w:r>
     </w:p>
-    <w:p/>
-    <w:p>
-      <w:pPr>
+    <w:p>
+      <w:pPr>
+        <w:spacing w:line="240" w:lineRule="auto"/>
         <w:rPr>
           <w:lang w:val="en-US"/>
         </w:rPr>
@@ -1333,6 +1796,7 @@
     </w:p>
     <w:p>
       <w:pPr>
+        <w:spacing w:line="240" w:lineRule="auto"/>
         <w:rPr>
           <w:lang w:val="en-US"/>
         </w:rPr>
@@ -1382,6 +1846,7 @@
     </w:p>
     <w:p>
       <w:pPr>
+        <w:spacing w:line="240" w:lineRule="auto"/>
         <w:rPr>
           <w:lang w:val="en-US"/>
         </w:rPr>
@@ -1431,6 +1896,7 @@
     </w:p>
     <w:p>
       <w:pPr>
+        <w:spacing w:line="240" w:lineRule="auto"/>
         <w:rPr>
           <w:lang w:val="en-US"/>
         </w:rPr>
@@ -1479,6 +1945,9 @@
       </w:r>
     </w:p>
     <w:p>
+      <w:pPr>
+        <w:spacing w:line="240" w:lineRule="auto"/>
+      </w:pPr>
       <w:r>
         <w:rPr>
           <w:lang w:val="en-US"/>
@@ -1508,6 +1977,9 @@
       </w:r>
     </w:p>
     <w:p>
+      <w:pPr>
+        <w:spacing w:line="240" w:lineRule="auto"/>
+      </w:pPr>
       <w:r>
         <w:t xml:space="preserve">    keyVal1: </w:t>
       </w:r>
@@ -1521,6 +1993,9 @@
       </w:r>
     </w:p>
     <w:p>
+      <w:pPr>
+        <w:spacing w:line="240" w:lineRule="auto"/>
+      </w:pPr>
       <w:r>
         <w:t xml:space="preserve">    keyVal2: </w:t>
       </w:r>
@@ -1534,6 +2009,9 @@
       </w:r>
     </w:p>
     <w:p>
+      <w:pPr>
+        <w:spacing w:line="240" w:lineRule="auto"/>
+      </w:pPr>
       <w:r>
         <w:t xml:space="preserve">    keyVal3: </w:t>
       </w:r>
@@ -1546,8 +2024,15 @@
         <w:t>_DB_VAL3</w:t>
       </w:r>
     </w:p>
-    <w:p/>
-    <w:p>
+    <w:p>
+      <w:pPr>
+        <w:spacing w:line="240" w:lineRule="auto"/>
+      </w:pPr>
+    </w:p>
+    <w:p>
+      <w:pPr>
+        <w:spacing w:line="240" w:lineRule="auto"/>
+      </w:pPr>
       <w:r>
         <w:t xml:space="preserve">se </w:t>
       </w:r>
@@ -1560,9 +2045,23 @@
         <w:t xml:space="preserve"> de entorno para la validación de puesta a punto inicial “papa” “frita” “rica”</w:t>
       </w:r>
     </w:p>
-    <w:p/>
-    <w:p/>
-    <w:p/>
+    <w:p>
+      <w:pPr>
+        <w:spacing w:line="240" w:lineRule="auto"/>
+      </w:pPr>
+    </w:p>
+    <w:p>
+      <w:pPr>
+        <w:spacing w:line="240" w:lineRule="auto"/>
+      </w:pPr>
+    </w:p>
+    <w:p>
+      <w:pPr>
+        <w:spacing w:line="240" w:lineRule="auto"/>
+      </w:pPr>
+      <w:bookmarkStart w:id="0" w:name="_GoBack"/>
+      <w:bookmarkEnd w:id="0"/>
+    </w:p>
     <w:sectPr>
       <w:pgSz w:w="11906" w:h="16838"/>
       <w:pgMar w:top="1417" w:right="1701" w:bottom="1417" w:left="1701" w:header="708" w:footer="708" w:gutter="0"/>
@@ -2432,7 +2931,7 @@
 </file>
 
 <file path=customXml/itemProps1.xml><?xml version="1.0" encoding="utf-8"?>
-<ds:datastoreItem xmlns:ds="http://schemas.openxmlformats.org/officeDocument/2006/customXml" ds:itemID="{C83DE543-2C24-4F01-BFB5-D8D7927F81BF}">
+<ds:datastoreItem xmlns:ds="http://schemas.openxmlformats.org/officeDocument/2006/customXml" ds:itemID="{213EBB40-0685-4076-AAB5-DE8EFEA97C61}">
   <ds:schemaRefs>
     <ds:schemaRef ds:uri="http://schemas.openxmlformats.org/officeDocument/2006/bibliography"/>
   </ds:schemaRefs>

</xml_diff>